<commit_message>
update notebook and upload new files
</commit_message>
<xml_diff>
--- a/Project requirements-2022.docx
+++ b/Project requirements-2022.docx
@@ -74,19 +74,26 @@
         </w:numPr>
         <w:spacing w:after="213"/>
         <w:ind w:hanging="360"/>
-      </w:pPr>
-      <w:r>
+        <w:rPr/>
+      </w:pPr>
+      <w:r>
+        <w:rPr/>
         <w:t>Apply Stop word</w:t>
       </w:r>
       <w:r>
+        <w:rPr/>
         <w:t>s (except [</w:t>
       </w:r>
-      <w:proofErr w:type="spellStart"/>
-      <w:r>
-        <w:t>in,to</w:t>
-      </w:r>
-      <w:proofErr w:type="spellEnd"/>
-      <w:r>
+      <w:r>
+        <w:rPr/>
+        <w:t>in,t</w:t>
+      </w:r>
+      <w:r>
+        <w:rPr/>
+        <w:t>o,where</w:t>
+      </w:r>
+      <w:r>
+        <w:rPr/>
         <w:t>])</w:t>
       </w:r>
     </w:p>
@@ -322,10 +329,10 @@
           <w:tcPr>
             <w:tcW w:w="853" w:type="dxa"/>
             <w:tcBorders>
-              <w:top w:val="single" w:sz="4" w:space="0" w:color="000000"/>
-              <w:left w:val="single" w:sz="4" w:space="0" w:color="000000"/>
-              <w:bottom w:val="single" w:sz="4" w:space="0" w:color="000000"/>
-              <w:right w:val="single" w:sz="4" w:space="0" w:color="000000"/>
+              <w:top w:val="single" w:color="000000" w:sz="4" w:space="0"/>
+              <w:left w:val="single" w:color="000000" w:sz="4" w:space="0"/>
+              <w:bottom w:val="single" w:color="000000" w:sz="4" w:space="0"/>
+              <w:right w:val="single" w:color="000000" w:sz="4" w:space="0"/>
             </w:tcBorders>
             <w:shd w:val="clear" w:color="auto" w:fill="D9D9D9"/>
           </w:tcPr>
@@ -343,10 +350,10 @@
           <w:tcPr>
             <w:tcW w:w="737" w:type="dxa"/>
             <w:tcBorders>
-              <w:top w:val="single" w:sz="4" w:space="0" w:color="000000"/>
-              <w:left w:val="single" w:sz="4" w:space="0" w:color="000000"/>
-              <w:bottom w:val="single" w:sz="4" w:space="0" w:color="000000"/>
-              <w:right w:val="single" w:sz="4" w:space="0" w:color="000000"/>
+              <w:top w:val="single" w:color="000000" w:sz="4" w:space="0"/>
+              <w:left w:val="single" w:color="000000" w:sz="4" w:space="0"/>
+              <w:bottom w:val="single" w:color="000000" w:sz="4" w:space="0"/>
+              <w:right w:val="single" w:color="000000" w:sz="4" w:space="0"/>
             </w:tcBorders>
             <w:shd w:val="clear" w:color="auto" w:fill="D9D9D9"/>
           </w:tcPr>
@@ -365,10 +372,10 @@
           <w:tcPr>
             <w:tcW w:w="736" w:type="dxa"/>
             <w:tcBorders>
-              <w:top w:val="single" w:sz="4" w:space="0" w:color="000000"/>
-              <w:left w:val="single" w:sz="4" w:space="0" w:color="000000"/>
-              <w:bottom w:val="single" w:sz="4" w:space="0" w:color="000000"/>
-              <w:right w:val="single" w:sz="4" w:space="0" w:color="000000"/>
+              <w:top w:val="single" w:color="000000" w:sz="4" w:space="0"/>
+              <w:left w:val="single" w:color="000000" w:sz="4" w:space="0"/>
+              <w:bottom w:val="single" w:color="000000" w:sz="4" w:space="0"/>
+              <w:right w:val="single" w:color="000000" w:sz="4" w:space="0"/>
             </w:tcBorders>
             <w:shd w:val="clear" w:color="auto" w:fill="D9D9D9"/>
           </w:tcPr>
@@ -386,10 +393,10 @@
           <w:tcPr>
             <w:tcW w:w="736" w:type="dxa"/>
             <w:tcBorders>
-              <w:top w:val="single" w:sz="4" w:space="0" w:color="000000"/>
-              <w:left w:val="single" w:sz="4" w:space="0" w:color="000000"/>
-              <w:bottom w:val="single" w:sz="4" w:space="0" w:color="000000"/>
-              <w:right w:val="single" w:sz="4" w:space="0" w:color="000000"/>
+              <w:top w:val="single" w:color="000000" w:sz="4" w:space="0"/>
+              <w:left w:val="single" w:color="000000" w:sz="4" w:space="0"/>
+              <w:bottom w:val="single" w:color="000000" w:sz="4" w:space="0"/>
+              <w:right w:val="single" w:color="000000" w:sz="4" w:space="0"/>
             </w:tcBorders>
             <w:shd w:val="clear" w:color="auto" w:fill="D9D9D9"/>
           </w:tcPr>
@@ -408,10 +415,10 @@
           <w:tcPr>
             <w:tcW w:w="737" w:type="dxa"/>
             <w:tcBorders>
-              <w:top w:val="single" w:sz="4" w:space="0" w:color="000000"/>
-              <w:left w:val="single" w:sz="4" w:space="0" w:color="000000"/>
-              <w:bottom w:val="single" w:sz="4" w:space="0" w:color="000000"/>
-              <w:right w:val="single" w:sz="4" w:space="0" w:color="000000"/>
+              <w:top w:val="single" w:color="000000" w:sz="4" w:space="0"/>
+              <w:left w:val="single" w:color="000000" w:sz="4" w:space="0"/>
+              <w:bottom w:val="single" w:color="000000" w:sz="4" w:space="0"/>
+              <w:right w:val="single" w:color="000000" w:sz="4" w:space="0"/>
             </w:tcBorders>
             <w:shd w:val="clear" w:color="auto" w:fill="D9D9D9"/>
           </w:tcPr>
@@ -430,10 +437,10 @@
           <w:tcPr>
             <w:tcW w:w="736" w:type="dxa"/>
             <w:tcBorders>
-              <w:top w:val="single" w:sz="4" w:space="0" w:color="000000"/>
-              <w:left w:val="single" w:sz="4" w:space="0" w:color="000000"/>
-              <w:bottom w:val="single" w:sz="4" w:space="0" w:color="000000"/>
-              <w:right w:val="single" w:sz="4" w:space="0" w:color="000000"/>
+              <w:top w:val="single" w:color="000000" w:sz="4" w:space="0"/>
+              <w:left w:val="single" w:color="000000" w:sz="4" w:space="0"/>
+              <w:bottom w:val="single" w:color="000000" w:sz="4" w:space="0"/>
+              <w:right w:val="single" w:color="000000" w:sz="4" w:space="0"/>
             </w:tcBorders>
             <w:shd w:val="clear" w:color="auto" w:fill="D9D9D9"/>
           </w:tcPr>
@@ -452,10 +459,10 @@
           <w:tcPr>
             <w:tcW w:w="736" w:type="dxa"/>
             <w:tcBorders>
-              <w:top w:val="single" w:sz="4" w:space="0" w:color="000000"/>
-              <w:left w:val="single" w:sz="4" w:space="0" w:color="000000"/>
-              <w:bottom w:val="single" w:sz="4" w:space="0" w:color="000000"/>
-              <w:right w:val="single" w:sz="4" w:space="0" w:color="000000"/>
+              <w:top w:val="single" w:color="000000" w:sz="4" w:space="0"/>
+              <w:left w:val="single" w:color="000000" w:sz="4" w:space="0"/>
+              <w:bottom w:val="single" w:color="000000" w:sz="4" w:space="0"/>
+              <w:right w:val="single" w:color="000000" w:sz="4" w:space="0"/>
             </w:tcBorders>
             <w:shd w:val="clear" w:color="auto" w:fill="D9D9D9"/>
           </w:tcPr>
@@ -474,10 +481,10 @@
           <w:tcPr>
             <w:tcW w:w="737" w:type="dxa"/>
             <w:tcBorders>
-              <w:top w:val="single" w:sz="4" w:space="0" w:color="000000"/>
-              <w:left w:val="single" w:sz="4" w:space="0" w:color="000000"/>
-              <w:bottom w:val="single" w:sz="4" w:space="0" w:color="000000"/>
-              <w:right w:val="single" w:sz="4" w:space="0" w:color="000000"/>
+              <w:top w:val="single" w:color="000000" w:sz="4" w:space="0"/>
+              <w:left w:val="single" w:color="000000" w:sz="4" w:space="0"/>
+              <w:bottom w:val="single" w:color="000000" w:sz="4" w:space="0"/>
+              <w:right w:val="single" w:color="000000" w:sz="4" w:space="0"/>
             </w:tcBorders>
             <w:shd w:val="clear" w:color="auto" w:fill="D9D9D9"/>
           </w:tcPr>
@@ -496,10 +503,10 @@
           <w:tcPr>
             <w:tcW w:w="736" w:type="dxa"/>
             <w:tcBorders>
-              <w:top w:val="single" w:sz="4" w:space="0" w:color="000000"/>
-              <w:left w:val="single" w:sz="4" w:space="0" w:color="000000"/>
-              <w:bottom w:val="single" w:sz="4" w:space="0" w:color="000000"/>
-              <w:right w:val="single" w:sz="4" w:space="0" w:color="000000"/>
+              <w:top w:val="single" w:color="000000" w:sz="4" w:space="0"/>
+              <w:left w:val="single" w:color="000000" w:sz="4" w:space="0"/>
+              <w:bottom w:val="single" w:color="000000" w:sz="4" w:space="0"/>
+              <w:right w:val="single" w:color="000000" w:sz="4" w:space="0"/>
             </w:tcBorders>
             <w:shd w:val="clear" w:color="auto" w:fill="D9D9D9"/>
           </w:tcPr>
@@ -518,10 +525,10 @@
           <w:tcPr>
             <w:tcW w:w="736" w:type="dxa"/>
             <w:tcBorders>
-              <w:top w:val="single" w:sz="4" w:space="0" w:color="000000"/>
-              <w:left w:val="single" w:sz="4" w:space="0" w:color="000000"/>
-              <w:bottom w:val="single" w:sz="4" w:space="0" w:color="000000"/>
-              <w:right w:val="single" w:sz="4" w:space="0" w:color="000000"/>
+              <w:top w:val="single" w:color="000000" w:sz="4" w:space="0"/>
+              <w:left w:val="single" w:color="000000" w:sz="4" w:space="0"/>
+              <w:bottom w:val="single" w:color="000000" w:sz="4" w:space="0"/>
+              <w:right w:val="single" w:color="000000" w:sz="4" w:space="0"/>
             </w:tcBorders>
             <w:shd w:val="clear" w:color="auto" w:fill="D9D9D9"/>
           </w:tcPr>
@@ -540,10 +547,10 @@
           <w:tcPr>
             <w:tcW w:w="856" w:type="dxa"/>
             <w:tcBorders>
-              <w:top w:val="single" w:sz="4" w:space="0" w:color="000000"/>
-              <w:left w:val="single" w:sz="4" w:space="0" w:color="000000"/>
-              <w:bottom w:val="single" w:sz="4" w:space="0" w:color="000000"/>
-              <w:right w:val="single" w:sz="4" w:space="0" w:color="000000"/>
+              <w:top w:val="single" w:color="000000" w:sz="4" w:space="0"/>
+              <w:left w:val="single" w:color="000000" w:sz="4" w:space="0"/>
+              <w:bottom w:val="single" w:color="000000" w:sz="4" w:space="0"/>
+              <w:right w:val="single" w:color="000000" w:sz="4" w:space="0"/>
             </w:tcBorders>
             <w:shd w:val="clear" w:color="auto" w:fill="D9D9D9"/>
           </w:tcPr>
@@ -567,10 +574,10 @@
           <w:tcPr>
             <w:tcW w:w="853" w:type="dxa"/>
             <w:tcBorders>
-              <w:top w:val="single" w:sz="4" w:space="0" w:color="000000"/>
-              <w:left w:val="single" w:sz="4" w:space="0" w:color="000000"/>
-              <w:bottom w:val="single" w:sz="4" w:space="0" w:color="000000"/>
-              <w:right w:val="single" w:sz="4" w:space="0" w:color="000000"/>
+              <w:top w:val="single" w:color="000000" w:sz="4" w:space="0"/>
+              <w:left w:val="single" w:color="000000" w:sz="4" w:space="0"/>
+              <w:bottom w:val="single" w:color="000000" w:sz="4" w:space="0"/>
+              <w:right w:val="single" w:color="000000" w:sz="4" w:space="0"/>
             </w:tcBorders>
             <w:shd w:val="clear" w:color="auto" w:fill="D9D9D9"/>
           </w:tcPr>
@@ -589,50 +596,50 @@
           <w:tcPr>
             <w:tcW w:w="737" w:type="dxa"/>
             <w:tcBorders>
-              <w:top w:val="single" w:sz="4" w:space="0" w:color="000000"/>
-              <w:left w:val="single" w:sz="4" w:space="0" w:color="000000"/>
-              <w:bottom w:val="single" w:sz="4" w:space="0" w:color="000000"/>
-              <w:right w:val="single" w:sz="4" w:space="0" w:color="000000"/>
-            </w:tcBorders>
-          </w:tcPr>
-          <w:p>
-            <w:pPr>
-              <w:spacing w:after="0" w:line="259" w:lineRule="auto"/>
-              <w:ind w:left="4" w:firstLine="0"/>
-            </w:pPr>
-            <w:r>
-              <w:t xml:space="preserve"> </w:t>
-            </w:r>
-          </w:p>
-        </w:tc>
-        <w:tc>
-          <w:tcPr>
-            <w:tcW w:w="736" w:type="dxa"/>
-            <w:tcBorders>
-              <w:top w:val="single" w:sz="4" w:space="0" w:color="000000"/>
-              <w:left w:val="single" w:sz="4" w:space="0" w:color="000000"/>
-              <w:bottom w:val="single" w:sz="4" w:space="0" w:color="000000"/>
-              <w:right w:val="single" w:sz="4" w:space="0" w:color="000000"/>
-            </w:tcBorders>
-          </w:tcPr>
-          <w:p>
-            <w:pPr>
-              <w:spacing w:after="0" w:line="259" w:lineRule="auto"/>
-              <w:ind w:left="4" w:firstLine="0"/>
-            </w:pPr>
-            <w:r>
-              <w:t xml:space="preserve"> </w:t>
-            </w:r>
-          </w:p>
-        </w:tc>
-        <w:tc>
-          <w:tcPr>
-            <w:tcW w:w="736" w:type="dxa"/>
-            <w:tcBorders>
-              <w:top w:val="single" w:sz="4" w:space="0" w:color="000000"/>
-              <w:left w:val="single" w:sz="4" w:space="0" w:color="000000"/>
-              <w:bottom w:val="single" w:sz="4" w:space="0" w:color="000000"/>
-              <w:right w:val="single" w:sz="4" w:space="0" w:color="000000"/>
+              <w:top w:val="single" w:color="000000" w:sz="4" w:space="0"/>
+              <w:left w:val="single" w:color="000000" w:sz="4" w:space="0"/>
+              <w:bottom w:val="single" w:color="000000" w:sz="4" w:space="0"/>
+              <w:right w:val="single" w:color="000000" w:sz="4" w:space="0"/>
+            </w:tcBorders>
+          </w:tcPr>
+          <w:p>
+            <w:pPr>
+              <w:spacing w:after="0" w:line="259" w:lineRule="auto"/>
+              <w:ind w:left="4" w:firstLine="0"/>
+            </w:pPr>
+            <w:r>
+              <w:t xml:space="preserve"> </w:t>
+            </w:r>
+          </w:p>
+        </w:tc>
+        <w:tc>
+          <w:tcPr>
+            <w:tcW w:w="736" w:type="dxa"/>
+            <w:tcBorders>
+              <w:top w:val="single" w:color="000000" w:sz="4" w:space="0"/>
+              <w:left w:val="single" w:color="000000" w:sz="4" w:space="0"/>
+              <w:bottom w:val="single" w:color="000000" w:sz="4" w:space="0"/>
+              <w:right w:val="single" w:color="000000" w:sz="4" w:space="0"/>
+            </w:tcBorders>
+          </w:tcPr>
+          <w:p>
+            <w:pPr>
+              <w:spacing w:after="0" w:line="259" w:lineRule="auto"/>
+              <w:ind w:left="4" w:firstLine="0"/>
+            </w:pPr>
+            <w:r>
+              <w:t xml:space="preserve"> </w:t>
+            </w:r>
+          </w:p>
+        </w:tc>
+        <w:tc>
+          <w:tcPr>
+            <w:tcW w:w="736" w:type="dxa"/>
+            <w:tcBorders>
+              <w:top w:val="single" w:color="000000" w:sz="4" w:space="0"/>
+              <w:left w:val="single" w:color="000000" w:sz="4" w:space="0"/>
+              <w:bottom w:val="single" w:color="000000" w:sz="4" w:space="0"/>
+              <w:right w:val="single" w:color="000000" w:sz="4" w:space="0"/>
             </w:tcBorders>
           </w:tcPr>
           <w:p>
@@ -649,50 +656,50 @@
           <w:tcPr>
             <w:tcW w:w="737" w:type="dxa"/>
             <w:tcBorders>
-              <w:top w:val="single" w:sz="4" w:space="0" w:color="000000"/>
-              <w:left w:val="single" w:sz="4" w:space="0" w:color="000000"/>
-              <w:bottom w:val="single" w:sz="4" w:space="0" w:color="000000"/>
-              <w:right w:val="single" w:sz="4" w:space="0" w:color="000000"/>
-            </w:tcBorders>
-          </w:tcPr>
-          <w:p>
-            <w:pPr>
-              <w:spacing w:after="0" w:line="259" w:lineRule="auto"/>
-              <w:ind w:left="4" w:firstLine="0"/>
-            </w:pPr>
-            <w:r>
-              <w:t xml:space="preserve"> </w:t>
-            </w:r>
-          </w:p>
-        </w:tc>
-        <w:tc>
-          <w:tcPr>
-            <w:tcW w:w="736" w:type="dxa"/>
-            <w:tcBorders>
-              <w:top w:val="single" w:sz="4" w:space="0" w:color="000000"/>
-              <w:left w:val="single" w:sz="4" w:space="0" w:color="000000"/>
-              <w:bottom w:val="single" w:sz="4" w:space="0" w:color="000000"/>
-              <w:right w:val="single" w:sz="4" w:space="0" w:color="000000"/>
-            </w:tcBorders>
-          </w:tcPr>
-          <w:p>
-            <w:pPr>
-              <w:spacing w:after="0" w:line="259" w:lineRule="auto"/>
-              <w:ind w:left="4" w:firstLine="0"/>
-            </w:pPr>
-            <w:r>
-              <w:t xml:space="preserve"> </w:t>
-            </w:r>
-          </w:p>
-        </w:tc>
-        <w:tc>
-          <w:tcPr>
-            <w:tcW w:w="736" w:type="dxa"/>
-            <w:tcBorders>
-              <w:top w:val="single" w:sz="4" w:space="0" w:color="000000"/>
-              <w:left w:val="single" w:sz="4" w:space="0" w:color="000000"/>
-              <w:bottom w:val="single" w:sz="4" w:space="0" w:color="000000"/>
-              <w:right w:val="single" w:sz="4" w:space="0" w:color="000000"/>
+              <w:top w:val="single" w:color="000000" w:sz="4" w:space="0"/>
+              <w:left w:val="single" w:color="000000" w:sz="4" w:space="0"/>
+              <w:bottom w:val="single" w:color="000000" w:sz="4" w:space="0"/>
+              <w:right w:val="single" w:color="000000" w:sz="4" w:space="0"/>
+            </w:tcBorders>
+          </w:tcPr>
+          <w:p>
+            <w:pPr>
+              <w:spacing w:after="0" w:line="259" w:lineRule="auto"/>
+              <w:ind w:left="4" w:firstLine="0"/>
+            </w:pPr>
+            <w:r>
+              <w:t xml:space="preserve"> </w:t>
+            </w:r>
+          </w:p>
+        </w:tc>
+        <w:tc>
+          <w:tcPr>
+            <w:tcW w:w="736" w:type="dxa"/>
+            <w:tcBorders>
+              <w:top w:val="single" w:color="000000" w:sz="4" w:space="0"/>
+              <w:left w:val="single" w:color="000000" w:sz="4" w:space="0"/>
+              <w:bottom w:val="single" w:color="000000" w:sz="4" w:space="0"/>
+              <w:right w:val="single" w:color="000000" w:sz="4" w:space="0"/>
+            </w:tcBorders>
+          </w:tcPr>
+          <w:p>
+            <w:pPr>
+              <w:spacing w:after="0" w:line="259" w:lineRule="auto"/>
+              <w:ind w:left="4" w:firstLine="0"/>
+            </w:pPr>
+            <w:r>
+              <w:t xml:space="preserve"> </w:t>
+            </w:r>
+          </w:p>
+        </w:tc>
+        <w:tc>
+          <w:tcPr>
+            <w:tcW w:w="736" w:type="dxa"/>
+            <w:tcBorders>
+              <w:top w:val="single" w:color="000000" w:sz="4" w:space="0"/>
+              <w:left w:val="single" w:color="000000" w:sz="4" w:space="0"/>
+              <w:bottom w:val="single" w:color="000000" w:sz="4" w:space="0"/>
+              <w:right w:val="single" w:color="000000" w:sz="4" w:space="0"/>
             </w:tcBorders>
           </w:tcPr>
           <w:p>
@@ -709,50 +716,50 @@
           <w:tcPr>
             <w:tcW w:w="737" w:type="dxa"/>
             <w:tcBorders>
-              <w:top w:val="single" w:sz="4" w:space="0" w:color="000000"/>
-              <w:left w:val="single" w:sz="4" w:space="0" w:color="000000"/>
-              <w:bottom w:val="single" w:sz="4" w:space="0" w:color="000000"/>
-              <w:right w:val="single" w:sz="4" w:space="0" w:color="000000"/>
-            </w:tcBorders>
-          </w:tcPr>
-          <w:p>
-            <w:pPr>
-              <w:spacing w:after="0" w:line="259" w:lineRule="auto"/>
-              <w:ind w:left="4" w:firstLine="0"/>
-            </w:pPr>
-            <w:r>
-              <w:t xml:space="preserve"> </w:t>
-            </w:r>
-          </w:p>
-        </w:tc>
-        <w:tc>
-          <w:tcPr>
-            <w:tcW w:w="736" w:type="dxa"/>
-            <w:tcBorders>
-              <w:top w:val="single" w:sz="4" w:space="0" w:color="000000"/>
-              <w:left w:val="single" w:sz="4" w:space="0" w:color="000000"/>
-              <w:bottom w:val="single" w:sz="4" w:space="0" w:color="000000"/>
-              <w:right w:val="single" w:sz="4" w:space="0" w:color="000000"/>
-            </w:tcBorders>
-          </w:tcPr>
-          <w:p>
-            <w:pPr>
-              <w:spacing w:after="0" w:line="259" w:lineRule="auto"/>
-              <w:ind w:left="4" w:firstLine="0"/>
-            </w:pPr>
-            <w:r>
-              <w:t xml:space="preserve"> </w:t>
-            </w:r>
-          </w:p>
-        </w:tc>
-        <w:tc>
-          <w:tcPr>
-            <w:tcW w:w="736" w:type="dxa"/>
-            <w:tcBorders>
-              <w:top w:val="single" w:sz="4" w:space="0" w:color="000000"/>
-              <w:left w:val="single" w:sz="4" w:space="0" w:color="000000"/>
-              <w:bottom w:val="single" w:sz="4" w:space="0" w:color="000000"/>
-              <w:right w:val="single" w:sz="4" w:space="0" w:color="000000"/>
+              <w:top w:val="single" w:color="000000" w:sz="4" w:space="0"/>
+              <w:left w:val="single" w:color="000000" w:sz="4" w:space="0"/>
+              <w:bottom w:val="single" w:color="000000" w:sz="4" w:space="0"/>
+              <w:right w:val="single" w:color="000000" w:sz="4" w:space="0"/>
+            </w:tcBorders>
+          </w:tcPr>
+          <w:p>
+            <w:pPr>
+              <w:spacing w:after="0" w:line="259" w:lineRule="auto"/>
+              <w:ind w:left="4" w:firstLine="0"/>
+            </w:pPr>
+            <w:r>
+              <w:t xml:space="preserve"> </w:t>
+            </w:r>
+          </w:p>
+        </w:tc>
+        <w:tc>
+          <w:tcPr>
+            <w:tcW w:w="736" w:type="dxa"/>
+            <w:tcBorders>
+              <w:top w:val="single" w:color="000000" w:sz="4" w:space="0"/>
+              <w:left w:val="single" w:color="000000" w:sz="4" w:space="0"/>
+              <w:bottom w:val="single" w:color="000000" w:sz="4" w:space="0"/>
+              <w:right w:val="single" w:color="000000" w:sz="4" w:space="0"/>
+            </w:tcBorders>
+          </w:tcPr>
+          <w:p>
+            <w:pPr>
+              <w:spacing w:after="0" w:line="259" w:lineRule="auto"/>
+              <w:ind w:left="4" w:firstLine="0"/>
+            </w:pPr>
+            <w:r>
+              <w:t xml:space="preserve"> </w:t>
+            </w:r>
+          </w:p>
+        </w:tc>
+        <w:tc>
+          <w:tcPr>
+            <w:tcW w:w="736" w:type="dxa"/>
+            <w:tcBorders>
+              <w:top w:val="single" w:color="000000" w:sz="4" w:space="0"/>
+              <w:left w:val="single" w:color="000000" w:sz="4" w:space="0"/>
+              <w:bottom w:val="single" w:color="000000" w:sz="4" w:space="0"/>
+              <w:right w:val="single" w:color="000000" w:sz="4" w:space="0"/>
             </w:tcBorders>
           </w:tcPr>
           <w:p>
@@ -769,10 +776,10 @@
           <w:tcPr>
             <w:tcW w:w="856" w:type="dxa"/>
             <w:tcBorders>
-              <w:top w:val="single" w:sz="4" w:space="0" w:color="000000"/>
-              <w:left w:val="single" w:sz="4" w:space="0" w:color="000000"/>
-              <w:bottom w:val="single" w:sz="4" w:space="0" w:color="000000"/>
-              <w:right w:val="single" w:sz="4" w:space="0" w:color="000000"/>
+              <w:top w:val="single" w:color="000000" w:sz="4" w:space="0"/>
+              <w:left w:val="single" w:color="000000" w:sz="4" w:space="0"/>
+              <w:bottom w:val="single" w:color="000000" w:sz="4" w:space="0"/>
+              <w:right w:val="single" w:color="000000" w:sz="4" w:space="0"/>
             </w:tcBorders>
           </w:tcPr>
           <w:p>
@@ -794,10 +801,10 @@
           <w:tcPr>
             <w:tcW w:w="853" w:type="dxa"/>
             <w:tcBorders>
-              <w:top w:val="single" w:sz="4" w:space="0" w:color="000000"/>
-              <w:left w:val="single" w:sz="4" w:space="0" w:color="000000"/>
-              <w:bottom w:val="single" w:sz="4" w:space="0" w:color="000000"/>
-              <w:right w:val="single" w:sz="4" w:space="0" w:color="000000"/>
+              <w:top w:val="single" w:color="000000" w:sz="4" w:space="0"/>
+              <w:left w:val="single" w:color="000000" w:sz="4" w:space="0"/>
+              <w:bottom w:val="single" w:color="000000" w:sz="4" w:space="0"/>
+              <w:right w:val="single" w:color="000000" w:sz="4" w:space="0"/>
             </w:tcBorders>
             <w:shd w:val="clear" w:color="auto" w:fill="D9D9D9"/>
           </w:tcPr>
@@ -816,50 +823,50 @@
           <w:tcPr>
             <w:tcW w:w="737" w:type="dxa"/>
             <w:tcBorders>
-              <w:top w:val="single" w:sz="4" w:space="0" w:color="000000"/>
-              <w:left w:val="single" w:sz="4" w:space="0" w:color="000000"/>
-              <w:bottom w:val="single" w:sz="4" w:space="0" w:color="000000"/>
-              <w:right w:val="single" w:sz="4" w:space="0" w:color="000000"/>
-            </w:tcBorders>
-          </w:tcPr>
-          <w:p>
-            <w:pPr>
-              <w:spacing w:after="0" w:line="259" w:lineRule="auto"/>
-              <w:ind w:left="4" w:firstLine="0"/>
-            </w:pPr>
-            <w:r>
-              <w:t xml:space="preserve"> </w:t>
-            </w:r>
-          </w:p>
-        </w:tc>
-        <w:tc>
-          <w:tcPr>
-            <w:tcW w:w="736" w:type="dxa"/>
-            <w:tcBorders>
-              <w:top w:val="single" w:sz="4" w:space="0" w:color="000000"/>
-              <w:left w:val="single" w:sz="4" w:space="0" w:color="000000"/>
-              <w:bottom w:val="single" w:sz="4" w:space="0" w:color="000000"/>
-              <w:right w:val="single" w:sz="4" w:space="0" w:color="000000"/>
-            </w:tcBorders>
-          </w:tcPr>
-          <w:p>
-            <w:pPr>
-              <w:spacing w:after="0" w:line="259" w:lineRule="auto"/>
-              <w:ind w:left="4" w:firstLine="0"/>
-            </w:pPr>
-            <w:r>
-              <w:t xml:space="preserve"> </w:t>
-            </w:r>
-          </w:p>
-        </w:tc>
-        <w:tc>
-          <w:tcPr>
-            <w:tcW w:w="736" w:type="dxa"/>
-            <w:tcBorders>
-              <w:top w:val="single" w:sz="4" w:space="0" w:color="000000"/>
-              <w:left w:val="single" w:sz="4" w:space="0" w:color="000000"/>
-              <w:bottom w:val="single" w:sz="4" w:space="0" w:color="000000"/>
-              <w:right w:val="single" w:sz="4" w:space="0" w:color="000000"/>
+              <w:top w:val="single" w:color="000000" w:sz="4" w:space="0"/>
+              <w:left w:val="single" w:color="000000" w:sz="4" w:space="0"/>
+              <w:bottom w:val="single" w:color="000000" w:sz="4" w:space="0"/>
+              <w:right w:val="single" w:color="000000" w:sz="4" w:space="0"/>
+            </w:tcBorders>
+          </w:tcPr>
+          <w:p>
+            <w:pPr>
+              <w:spacing w:after="0" w:line="259" w:lineRule="auto"/>
+              <w:ind w:left="4" w:firstLine="0"/>
+            </w:pPr>
+            <w:r>
+              <w:t xml:space="preserve"> </w:t>
+            </w:r>
+          </w:p>
+        </w:tc>
+        <w:tc>
+          <w:tcPr>
+            <w:tcW w:w="736" w:type="dxa"/>
+            <w:tcBorders>
+              <w:top w:val="single" w:color="000000" w:sz="4" w:space="0"/>
+              <w:left w:val="single" w:color="000000" w:sz="4" w:space="0"/>
+              <w:bottom w:val="single" w:color="000000" w:sz="4" w:space="0"/>
+              <w:right w:val="single" w:color="000000" w:sz="4" w:space="0"/>
+            </w:tcBorders>
+          </w:tcPr>
+          <w:p>
+            <w:pPr>
+              <w:spacing w:after="0" w:line="259" w:lineRule="auto"/>
+              <w:ind w:left="4" w:firstLine="0"/>
+            </w:pPr>
+            <w:r>
+              <w:t xml:space="preserve"> </w:t>
+            </w:r>
+          </w:p>
+        </w:tc>
+        <w:tc>
+          <w:tcPr>
+            <w:tcW w:w="736" w:type="dxa"/>
+            <w:tcBorders>
+              <w:top w:val="single" w:color="000000" w:sz="4" w:space="0"/>
+              <w:left w:val="single" w:color="000000" w:sz="4" w:space="0"/>
+              <w:bottom w:val="single" w:color="000000" w:sz="4" w:space="0"/>
+              <w:right w:val="single" w:color="000000" w:sz="4" w:space="0"/>
             </w:tcBorders>
           </w:tcPr>
           <w:p>
@@ -876,50 +883,50 @@
           <w:tcPr>
             <w:tcW w:w="737" w:type="dxa"/>
             <w:tcBorders>
-              <w:top w:val="single" w:sz="4" w:space="0" w:color="000000"/>
-              <w:left w:val="single" w:sz="4" w:space="0" w:color="000000"/>
-              <w:bottom w:val="single" w:sz="4" w:space="0" w:color="000000"/>
-              <w:right w:val="single" w:sz="4" w:space="0" w:color="000000"/>
-            </w:tcBorders>
-          </w:tcPr>
-          <w:p>
-            <w:pPr>
-              <w:spacing w:after="0" w:line="259" w:lineRule="auto"/>
-              <w:ind w:left="4" w:firstLine="0"/>
-            </w:pPr>
-            <w:r>
-              <w:t xml:space="preserve"> </w:t>
-            </w:r>
-          </w:p>
-        </w:tc>
-        <w:tc>
-          <w:tcPr>
-            <w:tcW w:w="736" w:type="dxa"/>
-            <w:tcBorders>
-              <w:top w:val="single" w:sz="4" w:space="0" w:color="000000"/>
-              <w:left w:val="single" w:sz="4" w:space="0" w:color="000000"/>
-              <w:bottom w:val="single" w:sz="4" w:space="0" w:color="000000"/>
-              <w:right w:val="single" w:sz="4" w:space="0" w:color="000000"/>
-            </w:tcBorders>
-          </w:tcPr>
-          <w:p>
-            <w:pPr>
-              <w:spacing w:after="0" w:line="259" w:lineRule="auto"/>
-              <w:ind w:left="4" w:firstLine="0"/>
-            </w:pPr>
-            <w:r>
-              <w:t xml:space="preserve"> </w:t>
-            </w:r>
-          </w:p>
-        </w:tc>
-        <w:tc>
-          <w:tcPr>
-            <w:tcW w:w="736" w:type="dxa"/>
-            <w:tcBorders>
-              <w:top w:val="single" w:sz="4" w:space="0" w:color="000000"/>
-              <w:left w:val="single" w:sz="4" w:space="0" w:color="000000"/>
-              <w:bottom w:val="single" w:sz="4" w:space="0" w:color="000000"/>
-              <w:right w:val="single" w:sz="4" w:space="0" w:color="000000"/>
+              <w:top w:val="single" w:color="000000" w:sz="4" w:space="0"/>
+              <w:left w:val="single" w:color="000000" w:sz="4" w:space="0"/>
+              <w:bottom w:val="single" w:color="000000" w:sz="4" w:space="0"/>
+              <w:right w:val="single" w:color="000000" w:sz="4" w:space="0"/>
+            </w:tcBorders>
+          </w:tcPr>
+          <w:p>
+            <w:pPr>
+              <w:spacing w:after="0" w:line="259" w:lineRule="auto"/>
+              <w:ind w:left="4" w:firstLine="0"/>
+            </w:pPr>
+            <w:r>
+              <w:t xml:space="preserve"> </w:t>
+            </w:r>
+          </w:p>
+        </w:tc>
+        <w:tc>
+          <w:tcPr>
+            <w:tcW w:w="736" w:type="dxa"/>
+            <w:tcBorders>
+              <w:top w:val="single" w:color="000000" w:sz="4" w:space="0"/>
+              <w:left w:val="single" w:color="000000" w:sz="4" w:space="0"/>
+              <w:bottom w:val="single" w:color="000000" w:sz="4" w:space="0"/>
+              <w:right w:val="single" w:color="000000" w:sz="4" w:space="0"/>
+            </w:tcBorders>
+          </w:tcPr>
+          <w:p>
+            <w:pPr>
+              <w:spacing w:after="0" w:line="259" w:lineRule="auto"/>
+              <w:ind w:left="4" w:firstLine="0"/>
+            </w:pPr>
+            <w:r>
+              <w:t xml:space="preserve"> </w:t>
+            </w:r>
+          </w:p>
+        </w:tc>
+        <w:tc>
+          <w:tcPr>
+            <w:tcW w:w="736" w:type="dxa"/>
+            <w:tcBorders>
+              <w:top w:val="single" w:color="000000" w:sz="4" w:space="0"/>
+              <w:left w:val="single" w:color="000000" w:sz="4" w:space="0"/>
+              <w:bottom w:val="single" w:color="000000" w:sz="4" w:space="0"/>
+              <w:right w:val="single" w:color="000000" w:sz="4" w:space="0"/>
             </w:tcBorders>
           </w:tcPr>
           <w:p>
@@ -936,50 +943,50 @@
           <w:tcPr>
             <w:tcW w:w="737" w:type="dxa"/>
             <w:tcBorders>
-              <w:top w:val="single" w:sz="4" w:space="0" w:color="000000"/>
-              <w:left w:val="single" w:sz="4" w:space="0" w:color="000000"/>
-              <w:bottom w:val="single" w:sz="4" w:space="0" w:color="000000"/>
-              <w:right w:val="single" w:sz="4" w:space="0" w:color="000000"/>
-            </w:tcBorders>
-          </w:tcPr>
-          <w:p>
-            <w:pPr>
-              <w:spacing w:after="0" w:line="259" w:lineRule="auto"/>
-              <w:ind w:left="4" w:firstLine="0"/>
-            </w:pPr>
-            <w:r>
-              <w:t xml:space="preserve"> </w:t>
-            </w:r>
-          </w:p>
-        </w:tc>
-        <w:tc>
-          <w:tcPr>
-            <w:tcW w:w="736" w:type="dxa"/>
-            <w:tcBorders>
-              <w:top w:val="single" w:sz="4" w:space="0" w:color="000000"/>
-              <w:left w:val="single" w:sz="4" w:space="0" w:color="000000"/>
-              <w:bottom w:val="single" w:sz="4" w:space="0" w:color="000000"/>
-              <w:right w:val="single" w:sz="4" w:space="0" w:color="000000"/>
-            </w:tcBorders>
-          </w:tcPr>
-          <w:p>
-            <w:pPr>
-              <w:spacing w:after="0" w:line="259" w:lineRule="auto"/>
-              <w:ind w:left="4" w:firstLine="0"/>
-            </w:pPr>
-            <w:r>
-              <w:t xml:space="preserve"> </w:t>
-            </w:r>
-          </w:p>
-        </w:tc>
-        <w:tc>
-          <w:tcPr>
-            <w:tcW w:w="736" w:type="dxa"/>
-            <w:tcBorders>
-              <w:top w:val="single" w:sz="4" w:space="0" w:color="000000"/>
-              <w:left w:val="single" w:sz="4" w:space="0" w:color="000000"/>
-              <w:bottom w:val="single" w:sz="4" w:space="0" w:color="000000"/>
-              <w:right w:val="single" w:sz="4" w:space="0" w:color="000000"/>
+              <w:top w:val="single" w:color="000000" w:sz="4" w:space="0"/>
+              <w:left w:val="single" w:color="000000" w:sz="4" w:space="0"/>
+              <w:bottom w:val="single" w:color="000000" w:sz="4" w:space="0"/>
+              <w:right w:val="single" w:color="000000" w:sz="4" w:space="0"/>
+            </w:tcBorders>
+          </w:tcPr>
+          <w:p>
+            <w:pPr>
+              <w:spacing w:after="0" w:line="259" w:lineRule="auto"/>
+              <w:ind w:left="4" w:firstLine="0"/>
+            </w:pPr>
+            <w:r>
+              <w:t xml:space="preserve"> </w:t>
+            </w:r>
+          </w:p>
+        </w:tc>
+        <w:tc>
+          <w:tcPr>
+            <w:tcW w:w="736" w:type="dxa"/>
+            <w:tcBorders>
+              <w:top w:val="single" w:color="000000" w:sz="4" w:space="0"/>
+              <w:left w:val="single" w:color="000000" w:sz="4" w:space="0"/>
+              <w:bottom w:val="single" w:color="000000" w:sz="4" w:space="0"/>
+              <w:right w:val="single" w:color="000000" w:sz="4" w:space="0"/>
+            </w:tcBorders>
+          </w:tcPr>
+          <w:p>
+            <w:pPr>
+              <w:spacing w:after="0" w:line="259" w:lineRule="auto"/>
+              <w:ind w:left="4" w:firstLine="0"/>
+            </w:pPr>
+            <w:r>
+              <w:t xml:space="preserve"> </w:t>
+            </w:r>
+          </w:p>
+        </w:tc>
+        <w:tc>
+          <w:tcPr>
+            <w:tcW w:w="736" w:type="dxa"/>
+            <w:tcBorders>
+              <w:top w:val="single" w:color="000000" w:sz="4" w:space="0"/>
+              <w:left w:val="single" w:color="000000" w:sz="4" w:space="0"/>
+              <w:bottom w:val="single" w:color="000000" w:sz="4" w:space="0"/>
+              <w:right w:val="single" w:color="000000" w:sz="4" w:space="0"/>
             </w:tcBorders>
           </w:tcPr>
           <w:p>
@@ -996,10 +1003,10 @@
           <w:tcPr>
             <w:tcW w:w="856" w:type="dxa"/>
             <w:tcBorders>
-              <w:top w:val="single" w:sz="4" w:space="0" w:color="000000"/>
-              <w:left w:val="single" w:sz="4" w:space="0" w:color="000000"/>
-              <w:bottom w:val="single" w:sz="4" w:space="0" w:color="000000"/>
-              <w:right w:val="single" w:sz="4" w:space="0" w:color="000000"/>
+              <w:top w:val="single" w:color="000000" w:sz="4" w:space="0"/>
+              <w:left w:val="single" w:color="000000" w:sz="4" w:space="0"/>
+              <w:bottom w:val="single" w:color="000000" w:sz="4" w:space="0"/>
+              <w:right w:val="single" w:color="000000" w:sz="4" w:space="0"/>
             </w:tcBorders>
           </w:tcPr>
           <w:p>
@@ -1021,10 +1028,10 @@
           <w:tcPr>
             <w:tcW w:w="853" w:type="dxa"/>
             <w:tcBorders>
-              <w:top w:val="single" w:sz="4" w:space="0" w:color="000000"/>
-              <w:left w:val="single" w:sz="4" w:space="0" w:color="000000"/>
-              <w:bottom w:val="single" w:sz="4" w:space="0" w:color="000000"/>
-              <w:right w:val="single" w:sz="4" w:space="0" w:color="000000"/>
+              <w:top w:val="single" w:color="000000" w:sz="4" w:space="0"/>
+              <w:left w:val="single" w:color="000000" w:sz="4" w:space="0"/>
+              <w:bottom w:val="single" w:color="000000" w:sz="4" w:space="0"/>
+              <w:right w:val="single" w:color="000000" w:sz="4" w:space="0"/>
             </w:tcBorders>
             <w:shd w:val="clear" w:color="auto" w:fill="D9D9D9"/>
           </w:tcPr>
@@ -1043,50 +1050,50 @@
           <w:tcPr>
             <w:tcW w:w="737" w:type="dxa"/>
             <w:tcBorders>
-              <w:top w:val="single" w:sz="4" w:space="0" w:color="000000"/>
-              <w:left w:val="single" w:sz="4" w:space="0" w:color="000000"/>
-              <w:bottom w:val="single" w:sz="4" w:space="0" w:color="000000"/>
-              <w:right w:val="single" w:sz="4" w:space="0" w:color="000000"/>
-            </w:tcBorders>
-          </w:tcPr>
-          <w:p>
-            <w:pPr>
-              <w:spacing w:after="0" w:line="259" w:lineRule="auto"/>
-              <w:ind w:left="4" w:firstLine="0"/>
-            </w:pPr>
-            <w:r>
-              <w:t xml:space="preserve"> </w:t>
-            </w:r>
-          </w:p>
-        </w:tc>
-        <w:tc>
-          <w:tcPr>
-            <w:tcW w:w="736" w:type="dxa"/>
-            <w:tcBorders>
-              <w:top w:val="single" w:sz="4" w:space="0" w:color="000000"/>
-              <w:left w:val="single" w:sz="4" w:space="0" w:color="000000"/>
-              <w:bottom w:val="single" w:sz="4" w:space="0" w:color="000000"/>
-              <w:right w:val="single" w:sz="4" w:space="0" w:color="000000"/>
-            </w:tcBorders>
-          </w:tcPr>
-          <w:p>
-            <w:pPr>
-              <w:spacing w:after="0" w:line="259" w:lineRule="auto"/>
-              <w:ind w:left="4" w:firstLine="0"/>
-            </w:pPr>
-            <w:r>
-              <w:t xml:space="preserve"> </w:t>
-            </w:r>
-          </w:p>
-        </w:tc>
-        <w:tc>
-          <w:tcPr>
-            <w:tcW w:w="736" w:type="dxa"/>
-            <w:tcBorders>
-              <w:top w:val="single" w:sz="4" w:space="0" w:color="000000"/>
-              <w:left w:val="single" w:sz="4" w:space="0" w:color="000000"/>
-              <w:bottom w:val="single" w:sz="4" w:space="0" w:color="000000"/>
-              <w:right w:val="single" w:sz="4" w:space="0" w:color="000000"/>
+              <w:top w:val="single" w:color="000000" w:sz="4" w:space="0"/>
+              <w:left w:val="single" w:color="000000" w:sz="4" w:space="0"/>
+              <w:bottom w:val="single" w:color="000000" w:sz="4" w:space="0"/>
+              <w:right w:val="single" w:color="000000" w:sz="4" w:space="0"/>
+            </w:tcBorders>
+          </w:tcPr>
+          <w:p>
+            <w:pPr>
+              <w:spacing w:after="0" w:line="259" w:lineRule="auto"/>
+              <w:ind w:left="4" w:firstLine="0"/>
+            </w:pPr>
+            <w:r>
+              <w:t xml:space="preserve"> </w:t>
+            </w:r>
+          </w:p>
+        </w:tc>
+        <w:tc>
+          <w:tcPr>
+            <w:tcW w:w="736" w:type="dxa"/>
+            <w:tcBorders>
+              <w:top w:val="single" w:color="000000" w:sz="4" w:space="0"/>
+              <w:left w:val="single" w:color="000000" w:sz="4" w:space="0"/>
+              <w:bottom w:val="single" w:color="000000" w:sz="4" w:space="0"/>
+              <w:right w:val="single" w:color="000000" w:sz="4" w:space="0"/>
+            </w:tcBorders>
+          </w:tcPr>
+          <w:p>
+            <w:pPr>
+              <w:spacing w:after="0" w:line="259" w:lineRule="auto"/>
+              <w:ind w:left="4" w:firstLine="0"/>
+            </w:pPr>
+            <w:r>
+              <w:t xml:space="preserve"> </w:t>
+            </w:r>
+          </w:p>
+        </w:tc>
+        <w:tc>
+          <w:tcPr>
+            <w:tcW w:w="736" w:type="dxa"/>
+            <w:tcBorders>
+              <w:top w:val="single" w:color="000000" w:sz="4" w:space="0"/>
+              <w:left w:val="single" w:color="000000" w:sz="4" w:space="0"/>
+              <w:bottom w:val="single" w:color="000000" w:sz="4" w:space="0"/>
+              <w:right w:val="single" w:color="000000" w:sz="4" w:space="0"/>
             </w:tcBorders>
           </w:tcPr>
           <w:p>
@@ -1103,50 +1110,50 @@
           <w:tcPr>
             <w:tcW w:w="737" w:type="dxa"/>
             <w:tcBorders>
-              <w:top w:val="single" w:sz="4" w:space="0" w:color="000000"/>
-              <w:left w:val="single" w:sz="4" w:space="0" w:color="000000"/>
-              <w:bottom w:val="single" w:sz="4" w:space="0" w:color="000000"/>
-              <w:right w:val="single" w:sz="4" w:space="0" w:color="000000"/>
-            </w:tcBorders>
-          </w:tcPr>
-          <w:p>
-            <w:pPr>
-              <w:spacing w:after="0" w:line="259" w:lineRule="auto"/>
-              <w:ind w:left="4" w:firstLine="0"/>
-            </w:pPr>
-            <w:r>
-              <w:t xml:space="preserve"> </w:t>
-            </w:r>
-          </w:p>
-        </w:tc>
-        <w:tc>
-          <w:tcPr>
-            <w:tcW w:w="736" w:type="dxa"/>
-            <w:tcBorders>
-              <w:top w:val="single" w:sz="4" w:space="0" w:color="000000"/>
-              <w:left w:val="single" w:sz="4" w:space="0" w:color="000000"/>
-              <w:bottom w:val="single" w:sz="4" w:space="0" w:color="000000"/>
-              <w:right w:val="single" w:sz="4" w:space="0" w:color="000000"/>
-            </w:tcBorders>
-          </w:tcPr>
-          <w:p>
-            <w:pPr>
-              <w:spacing w:after="0" w:line="259" w:lineRule="auto"/>
-              <w:ind w:left="4" w:firstLine="0"/>
-            </w:pPr>
-            <w:r>
-              <w:t xml:space="preserve"> </w:t>
-            </w:r>
-          </w:p>
-        </w:tc>
-        <w:tc>
-          <w:tcPr>
-            <w:tcW w:w="736" w:type="dxa"/>
-            <w:tcBorders>
-              <w:top w:val="single" w:sz="4" w:space="0" w:color="000000"/>
-              <w:left w:val="single" w:sz="4" w:space="0" w:color="000000"/>
-              <w:bottom w:val="single" w:sz="4" w:space="0" w:color="000000"/>
-              <w:right w:val="single" w:sz="4" w:space="0" w:color="000000"/>
+              <w:top w:val="single" w:color="000000" w:sz="4" w:space="0"/>
+              <w:left w:val="single" w:color="000000" w:sz="4" w:space="0"/>
+              <w:bottom w:val="single" w:color="000000" w:sz="4" w:space="0"/>
+              <w:right w:val="single" w:color="000000" w:sz="4" w:space="0"/>
+            </w:tcBorders>
+          </w:tcPr>
+          <w:p>
+            <w:pPr>
+              <w:spacing w:after="0" w:line="259" w:lineRule="auto"/>
+              <w:ind w:left="4" w:firstLine="0"/>
+            </w:pPr>
+            <w:r>
+              <w:t xml:space="preserve"> </w:t>
+            </w:r>
+          </w:p>
+        </w:tc>
+        <w:tc>
+          <w:tcPr>
+            <w:tcW w:w="736" w:type="dxa"/>
+            <w:tcBorders>
+              <w:top w:val="single" w:color="000000" w:sz="4" w:space="0"/>
+              <w:left w:val="single" w:color="000000" w:sz="4" w:space="0"/>
+              <w:bottom w:val="single" w:color="000000" w:sz="4" w:space="0"/>
+              <w:right w:val="single" w:color="000000" w:sz="4" w:space="0"/>
+            </w:tcBorders>
+          </w:tcPr>
+          <w:p>
+            <w:pPr>
+              <w:spacing w:after="0" w:line="259" w:lineRule="auto"/>
+              <w:ind w:left="4" w:firstLine="0"/>
+            </w:pPr>
+            <w:r>
+              <w:t xml:space="preserve"> </w:t>
+            </w:r>
+          </w:p>
+        </w:tc>
+        <w:tc>
+          <w:tcPr>
+            <w:tcW w:w="736" w:type="dxa"/>
+            <w:tcBorders>
+              <w:top w:val="single" w:color="000000" w:sz="4" w:space="0"/>
+              <w:left w:val="single" w:color="000000" w:sz="4" w:space="0"/>
+              <w:bottom w:val="single" w:color="000000" w:sz="4" w:space="0"/>
+              <w:right w:val="single" w:color="000000" w:sz="4" w:space="0"/>
             </w:tcBorders>
           </w:tcPr>
           <w:p>
@@ -1163,50 +1170,50 @@
           <w:tcPr>
             <w:tcW w:w="737" w:type="dxa"/>
             <w:tcBorders>
-              <w:top w:val="single" w:sz="4" w:space="0" w:color="000000"/>
-              <w:left w:val="single" w:sz="4" w:space="0" w:color="000000"/>
-              <w:bottom w:val="single" w:sz="4" w:space="0" w:color="000000"/>
-              <w:right w:val="single" w:sz="4" w:space="0" w:color="000000"/>
-            </w:tcBorders>
-          </w:tcPr>
-          <w:p>
-            <w:pPr>
-              <w:spacing w:after="0" w:line="259" w:lineRule="auto"/>
-              <w:ind w:left="4" w:firstLine="0"/>
-            </w:pPr>
-            <w:r>
-              <w:t xml:space="preserve"> </w:t>
-            </w:r>
-          </w:p>
-        </w:tc>
-        <w:tc>
-          <w:tcPr>
-            <w:tcW w:w="736" w:type="dxa"/>
-            <w:tcBorders>
-              <w:top w:val="single" w:sz="4" w:space="0" w:color="000000"/>
-              <w:left w:val="single" w:sz="4" w:space="0" w:color="000000"/>
-              <w:bottom w:val="single" w:sz="4" w:space="0" w:color="000000"/>
-              <w:right w:val="single" w:sz="4" w:space="0" w:color="000000"/>
-            </w:tcBorders>
-          </w:tcPr>
-          <w:p>
-            <w:pPr>
-              <w:spacing w:after="0" w:line="259" w:lineRule="auto"/>
-              <w:ind w:left="4" w:firstLine="0"/>
-            </w:pPr>
-            <w:r>
-              <w:t xml:space="preserve"> </w:t>
-            </w:r>
-          </w:p>
-        </w:tc>
-        <w:tc>
-          <w:tcPr>
-            <w:tcW w:w="736" w:type="dxa"/>
-            <w:tcBorders>
-              <w:top w:val="single" w:sz="4" w:space="0" w:color="000000"/>
-              <w:left w:val="single" w:sz="4" w:space="0" w:color="000000"/>
-              <w:bottom w:val="single" w:sz="4" w:space="0" w:color="000000"/>
-              <w:right w:val="single" w:sz="4" w:space="0" w:color="000000"/>
+              <w:top w:val="single" w:color="000000" w:sz="4" w:space="0"/>
+              <w:left w:val="single" w:color="000000" w:sz="4" w:space="0"/>
+              <w:bottom w:val="single" w:color="000000" w:sz="4" w:space="0"/>
+              <w:right w:val="single" w:color="000000" w:sz="4" w:space="0"/>
+            </w:tcBorders>
+          </w:tcPr>
+          <w:p>
+            <w:pPr>
+              <w:spacing w:after="0" w:line="259" w:lineRule="auto"/>
+              <w:ind w:left="4" w:firstLine="0"/>
+            </w:pPr>
+            <w:r>
+              <w:t xml:space="preserve"> </w:t>
+            </w:r>
+          </w:p>
+        </w:tc>
+        <w:tc>
+          <w:tcPr>
+            <w:tcW w:w="736" w:type="dxa"/>
+            <w:tcBorders>
+              <w:top w:val="single" w:color="000000" w:sz="4" w:space="0"/>
+              <w:left w:val="single" w:color="000000" w:sz="4" w:space="0"/>
+              <w:bottom w:val="single" w:color="000000" w:sz="4" w:space="0"/>
+              <w:right w:val="single" w:color="000000" w:sz="4" w:space="0"/>
+            </w:tcBorders>
+          </w:tcPr>
+          <w:p>
+            <w:pPr>
+              <w:spacing w:after="0" w:line="259" w:lineRule="auto"/>
+              <w:ind w:left="4" w:firstLine="0"/>
+            </w:pPr>
+            <w:r>
+              <w:t xml:space="preserve"> </w:t>
+            </w:r>
+          </w:p>
+        </w:tc>
+        <w:tc>
+          <w:tcPr>
+            <w:tcW w:w="736" w:type="dxa"/>
+            <w:tcBorders>
+              <w:top w:val="single" w:color="000000" w:sz="4" w:space="0"/>
+              <w:left w:val="single" w:color="000000" w:sz="4" w:space="0"/>
+              <w:bottom w:val="single" w:color="000000" w:sz="4" w:space="0"/>
+              <w:right w:val="single" w:color="000000" w:sz="4" w:space="0"/>
             </w:tcBorders>
           </w:tcPr>
           <w:p>
@@ -1223,10 +1230,10 @@
           <w:tcPr>
             <w:tcW w:w="856" w:type="dxa"/>
             <w:tcBorders>
-              <w:top w:val="single" w:sz="4" w:space="0" w:color="000000"/>
-              <w:left w:val="single" w:sz="4" w:space="0" w:color="000000"/>
-              <w:bottom w:val="single" w:sz="4" w:space="0" w:color="000000"/>
-              <w:right w:val="single" w:sz="4" w:space="0" w:color="000000"/>
+              <w:top w:val="single" w:color="000000" w:sz="4" w:space="0"/>
+              <w:left w:val="single" w:color="000000" w:sz="4" w:space="0"/>
+              <w:bottom w:val="single" w:color="000000" w:sz="4" w:space="0"/>
+              <w:right w:val="single" w:color="000000" w:sz="4" w:space="0"/>
             </w:tcBorders>
           </w:tcPr>
           <w:p>
@@ -1248,10 +1255,10 @@
           <w:tcPr>
             <w:tcW w:w="853" w:type="dxa"/>
             <w:tcBorders>
-              <w:top w:val="single" w:sz="4" w:space="0" w:color="000000"/>
-              <w:left w:val="single" w:sz="4" w:space="0" w:color="000000"/>
-              <w:bottom w:val="single" w:sz="4" w:space="0" w:color="000000"/>
-              <w:right w:val="single" w:sz="4" w:space="0" w:color="000000"/>
+              <w:top w:val="single" w:color="000000" w:sz="4" w:space="0"/>
+              <w:left w:val="single" w:color="000000" w:sz="4" w:space="0"/>
+              <w:bottom w:val="single" w:color="000000" w:sz="4" w:space="0"/>
+              <w:right w:val="single" w:color="000000" w:sz="4" w:space="0"/>
             </w:tcBorders>
             <w:shd w:val="clear" w:color="auto" w:fill="D9D9D9"/>
           </w:tcPr>
@@ -1269,50 +1276,50 @@
           <w:tcPr>
             <w:tcW w:w="737" w:type="dxa"/>
             <w:tcBorders>
-              <w:top w:val="single" w:sz="4" w:space="0" w:color="000000"/>
-              <w:left w:val="single" w:sz="4" w:space="0" w:color="000000"/>
-              <w:bottom w:val="single" w:sz="4" w:space="0" w:color="000000"/>
-              <w:right w:val="single" w:sz="4" w:space="0" w:color="000000"/>
-            </w:tcBorders>
-          </w:tcPr>
-          <w:p>
-            <w:pPr>
-              <w:spacing w:after="0" w:line="259" w:lineRule="auto"/>
-              <w:ind w:left="4" w:firstLine="0"/>
-            </w:pPr>
-            <w:r>
-              <w:t xml:space="preserve"> </w:t>
-            </w:r>
-          </w:p>
-        </w:tc>
-        <w:tc>
-          <w:tcPr>
-            <w:tcW w:w="736" w:type="dxa"/>
-            <w:tcBorders>
-              <w:top w:val="single" w:sz="4" w:space="0" w:color="000000"/>
-              <w:left w:val="single" w:sz="4" w:space="0" w:color="000000"/>
-              <w:bottom w:val="single" w:sz="4" w:space="0" w:color="000000"/>
-              <w:right w:val="single" w:sz="4" w:space="0" w:color="000000"/>
-            </w:tcBorders>
-          </w:tcPr>
-          <w:p>
-            <w:pPr>
-              <w:spacing w:after="0" w:line="259" w:lineRule="auto"/>
-              <w:ind w:left="4" w:firstLine="0"/>
-            </w:pPr>
-            <w:r>
-              <w:t xml:space="preserve"> </w:t>
-            </w:r>
-          </w:p>
-        </w:tc>
-        <w:tc>
-          <w:tcPr>
-            <w:tcW w:w="736" w:type="dxa"/>
-            <w:tcBorders>
-              <w:top w:val="single" w:sz="4" w:space="0" w:color="000000"/>
-              <w:left w:val="single" w:sz="4" w:space="0" w:color="000000"/>
-              <w:bottom w:val="single" w:sz="4" w:space="0" w:color="000000"/>
-              <w:right w:val="single" w:sz="4" w:space="0" w:color="000000"/>
+              <w:top w:val="single" w:color="000000" w:sz="4" w:space="0"/>
+              <w:left w:val="single" w:color="000000" w:sz="4" w:space="0"/>
+              <w:bottom w:val="single" w:color="000000" w:sz="4" w:space="0"/>
+              <w:right w:val="single" w:color="000000" w:sz="4" w:space="0"/>
+            </w:tcBorders>
+          </w:tcPr>
+          <w:p>
+            <w:pPr>
+              <w:spacing w:after="0" w:line="259" w:lineRule="auto"/>
+              <w:ind w:left="4" w:firstLine="0"/>
+            </w:pPr>
+            <w:r>
+              <w:t xml:space="preserve"> </w:t>
+            </w:r>
+          </w:p>
+        </w:tc>
+        <w:tc>
+          <w:tcPr>
+            <w:tcW w:w="736" w:type="dxa"/>
+            <w:tcBorders>
+              <w:top w:val="single" w:color="000000" w:sz="4" w:space="0"/>
+              <w:left w:val="single" w:color="000000" w:sz="4" w:space="0"/>
+              <w:bottom w:val="single" w:color="000000" w:sz="4" w:space="0"/>
+              <w:right w:val="single" w:color="000000" w:sz="4" w:space="0"/>
+            </w:tcBorders>
+          </w:tcPr>
+          <w:p>
+            <w:pPr>
+              <w:spacing w:after="0" w:line="259" w:lineRule="auto"/>
+              <w:ind w:left="4" w:firstLine="0"/>
+            </w:pPr>
+            <w:r>
+              <w:t xml:space="preserve"> </w:t>
+            </w:r>
+          </w:p>
+        </w:tc>
+        <w:tc>
+          <w:tcPr>
+            <w:tcW w:w="736" w:type="dxa"/>
+            <w:tcBorders>
+              <w:top w:val="single" w:color="000000" w:sz="4" w:space="0"/>
+              <w:left w:val="single" w:color="000000" w:sz="4" w:space="0"/>
+              <w:bottom w:val="single" w:color="000000" w:sz="4" w:space="0"/>
+              <w:right w:val="single" w:color="000000" w:sz="4" w:space="0"/>
             </w:tcBorders>
           </w:tcPr>
           <w:p>
@@ -1329,50 +1336,50 @@
           <w:tcPr>
             <w:tcW w:w="737" w:type="dxa"/>
             <w:tcBorders>
-              <w:top w:val="single" w:sz="4" w:space="0" w:color="000000"/>
-              <w:left w:val="single" w:sz="4" w:space="0" w:color="000000"/>
-              <w:bottom w:val="single" w:sz="4" w:space="0" w:color="000000"/>
-              <w:right w:val="single" w:sz="4" w:space="0" w:color="000000"/>
-            </w:tcBorders>
-          </w:tcPr>
-          <w:p>
-            <w:pPr>
-              <w:spacing w:after="0" w:line="259" w:lineRule="auto"/>
-              <w:ind w:left="4" w:firstLine="0"/>
-            </w:pPr>
-            <w:r>
-              <w:t xml:space="preserve"> </w:t>
-            </w:r>
-          </w:p>
-        </w:tc>
-        <w:tc>
-          <w:tcPr>
-            <w:tcW w:w="736" w:type="dxa"/>
-            <w:tcBorders>
-              <w:top w:val="single" w:sz="4" w:space="0" w:color="000000"/>
-              <w:left w:val="single" w:sz="4" w:space="0" w:color="000000"/>
-              <w:bottom w:val="single" w:sz="4" w:space="0" w:color="000000"/>
-              <w:right w:val="single" w:sz="4" w:space="0" w:color="000000"/>
-            </w:tcBorders>
-          </w:tcPr>
-          <w:p>
-            <w:pPr>
-              <w:spacing w:after="0" w:line="259" w:lineRule="auto"/>
-              <w:ind w:left="4" w:firstLine="0"/>
-            </w:pPr>
-            <w:r>
-              <w:t xml:space="preserve"> </w:t>
-            </w:r>
-          </w:p>
-        </w:tc>
-        <w:tc>
-          <w:tcPr>
-            <w:tcW w:w="736" w:type="dxa"/>
-            <w:tcBorders>
-              <w:top w:val="single" w:sz="4" w:space="0" w:color="000000"/>
-              <w:left w:val="single" w:sz="4" w:space="0" w:color="000000"/>
-              <w:bottom w:val="single" w:sz="4" w:space="0" w:color="000000"/>
-              <w:right w:val="single" w:sz="4" w:space="0" w:color="000000"/>
+              <w:top w:val="single" w:color="000000" w:sz="4" w:space="0"/>
+              <w:left w:val="single" w:color="000000" w:sz="4" w:space="0"/>
+              <w:bottom w:val="single" w:color="000000" w:sz="4" w:space="0"/>
+              <w:right w:val="single" w:color="000000" w:sz="4" w:space="0"/>
+            </w:tcBorders>
+          </w:tcPr>
+          <w:p>
+            <w:pPr>
+              <w:spacing w:after="0" w:line="259" w:lineRule="auto"/>
+              <w:ind w:left="4" w:firstLine="0"/>
+            </w:pPr>
+            <w:r>
+              <w:t xml:space="preserve"> </w:t>
+            </w:r>
+          </w:p>
+        </w:tc>
+        <w:tc>
+          <w:tcPr>
+            <w:tcW w:w="736" w:type="dxa"/>
+            <w:tcBorders>
+              <w:top w:val="single" w:color="000000" w:sz="4" w:space="0"/>
+              <w:left w:val="single" w:color="000000" w:sz="4" w:space="0"/>
+              <w:bottom w:val="single" w:color="000000" w:sz="4" w:space="0"/>
+              <w:right w:val="single" w:color="000000" w:sz="4" w:space="0"/>
+            </w:tcBorders>
+          </w:tcPr>
+          <w:p>
+            <w:pPr>
+              <w:spacing w:after="0" w:line="259" w:lineRule="auto"/>
+              <w:ind w:left="4" w:firstLine="0"/>
+            </w:pPr>
+            <w:r>
+              <w:t xml:space="preserve"> </w:t>
+            </w:r>
+          </w:p>
+        </w:tc>
+        <w:tc>
+          <w:tcPr>
+            <w:tcW w:w="736" w:type="dxa"/>
+            <w:tcBorders>
+              <w:top w:val="single" w:color="000000" w:sz="4" w:space="0"/>
+              <w:left w:val="single" w:color="000000" w:sz="4" w:space="0"/>
+              <w:bottom w:val="single" w:color="000000" w:sz="4" w:space="0"/>
+              <w:right w:val="single" w:color="000000" w:sz="4" w:space="0"/>
             </w:tcBorders>
           </w:tcPr>
           <w:p>
@@ -1389,50 +1396,50 @@
           <w:tcPr>
             <w:tcW w:w="737" w:type="dxa"/>
             <w:tcBorders>
-              <w:top w:val="single" w:sz="4" w:space="0" w:color="000000"/>
-              <w:left w:val="single" w:sz="4" w:space="0" w:color="000000"/>
-              <w:bottom w:val="single" w:sz="4" w:space="0" w:color="000000"/>
-              <w:right w:val="single" w:sz="4" w:space="0" w:color="000000"/>
-            </w:tcBorders>
-          </w:tcPr>
-          <w:p>
-            <w:pPr>
-              <w:spacing w:after="0" w:line="259" w:lineRule="auto"/>
-              <w:ind w:left="4" w:firstLine="0"/>
-            </w:pPr>
-            <w:r>
-              <w:t xml:space="preserve"> </w:t>
-            </w:r>
-          </w:p>
-        </w:tc>
-        <w:tc>
-          <w:tcPr>
-            <w:tcW w:w="736" w:type="dxa"/>
-            <w:tcBorders>
-              <w:top w:val="single" w:sz="4" w:space="0" w:color="000000"/>
-              <w:left w:val="single" w:sz="4" w:space="0" w:color="000000"/>
-              <w:bottom w:val="single" w:sz="4" w:space="0" w:color="000000"/>
-              <w:right w:val="single" w:sz="4" w:space="0" w:color="000000"/>
-            </w:tcBorders>
-          </w:tcPr>
-          <w:p>
-            <w:pPr>
-              <w:spacing w:after="0" w:line="259" w:lineRule="auto"/>
-              <w:ind w:left="4" w:firstLine="0"/>
-            </w:pPr>
-            <w:r>
-              <w:t xml:space="preserve"> </w:t>
-            </w:r>
-          </w:p>
-        </w:tc>
-        <w:tc>
-          <w:tcPr>
-            <w:tcW w:w="736" w:type="dxa"/>
-            <w:tcBorders>
-              <w:top w:val="single" w:sz="4" w:space="0" w:color="000000"/>
-              <w:left w:val="single" w:sz="4" w:space="0" w:color="000000"/>
-              <w:bottom w:val="single" w:sz="4" w:space="0" w:color="000000"/>
-              <w:right w:val="single" w:sz="4" w:space="0" w:color="000000"/>
+              <w:top w:val="single" w:color="000000" w:sz="4" w:space="0"/>
+              <w:left w:val="single" w:color="000000" w:sz="4" w:space="0"/>
+              <w:bottom w:val="single" w:color="000000" w:sz="4" w:space="0"/>
+              <w:right w:val="single" w:color="000000" w:sz="4" w:space="0"/>
+            </w:tcBorders>
+          </w:tcPr>
+          <w:p>
+            <w:pPr>
+              <w:spacing w:after="0" w:line="259" w:lineRule="auto"/>
+              <w:ind w:left="4" w:firstLine="0"/>
+            </w:pPr>
+            <w:r>
+              <w:t xml:space="preserve"> </w:t>
+            </w:r>
+          </w:p>
+        </w:tc>
+        <w:tc>
+          <w:tcPr>
+            <w:tcW w:w="736" w:type="dxa"/>
+            <w:tcBorders>
+              <w:top w:val="single" w:color="000000" w:sz="4" w:space="0"/>
+              <w:left w:val="single" w:color="000000" w:sz="4" w:space="0"/>
+              <w:bottom w:val="single" w:color="000000" w:sz="4" w:space="0"/>
+              <w:right w:val="single" w:color="000000" w:sz="4" w:space="0"/>
+            </w:tcBorders>
+          </w:tcPr>
+          <w:p>
+            <w:pPr>
+              <w:spacing w:after="0" w:line="259" w:lineRule="auto"/>
+              <w:ind w:left="4" w:firstLine="0"/>
+            </w:pPr>
+            <w:r>
+              <w:t xml:space="preserve"> </w:t>
+            </w:r>
+          </w:p>
+        </w:tc>
+        <w:tc>
+          <w:tcPr>
+            <w:tcW w:w="736" w:type="dxa"/>
+            <w:tcBorders>
+              <w:top w:val="single" w:color="000000" w:sz="4" w:space="0"/>
+              <w:left w:val="single" w:color="000000" w:sz="4" w:space="0"/>
+              <w:bottom w:val="single" w:color="000000" w:sz="4" w:space="0"/>
+              <w:right w:val="single" w:color="000000" w:sz="4" w:space="0"/>
             </w:tcBorders>
           </w:tcPr>
           <w:p>
@@ -1449,10 +1456,10 @@
           <w:tcPr>
             <w:tcW w:w="856" w:type="dxa"/>
             <w:tcBorders>
-              <w:top w:val="single" w:sz="4" w:space="0" w:color="000000"/>
-              <w:left w:val="single" w:sz="4" w:space="0" w:color="000000"/>
-              <w:bottom w:val="single" w:sz="4" w:space="0" w:color="000000"/>
-              <w:right w:val="single" w:sz="4" w:space="0" w:color="000000"/>
+              <w:top w:val="single" w:color="000000" w:sz="4" w:space="0"/>
+              <w:left w:val="single" w:color="000000" w:sz="4" w:space="0"/>
+              <w:bottom w:val="single" w:color="000000" w:sz="4" w:space="0"/>
+              <w:right w:val="single" w:color="000000" w:sz="4" w:space="0"/>
             </w:tcBorders>
           </w:tcPr>
           <w:p>
@@ -1474,10 +1481,10 @@
           <w:tcPr>
             <w:tcW w:w="853" w:type="dxa"/>
             <w:tcBorders>
-              <w:top w:val="single" w:sz="4" w:space="0" w:color="000000"/>
-              <w:left w:val="single" w:sz="4" w:space="0" w:color="000000"/>
-              <w:bottom w:val="single" w:sz="4" w:space="0" w:color="000000"/>
-              <w:right w:val="single" w:sz="4" w:space="0" w:color="000000"/>
+              <w:top w:val="single" w:color="000000" w:sz="4" w:space="0"/>
+              <w:left w:val="single" w:color="000000" w:sz="4" w:space="0"/>
+              <w:bottom w:val="single" w:color="000000" w:sz="4" w:space="0"/>
+              <w:right w:val="single" w:color="000000" w:sz="4" w:space="0"/>
             </w:tcBorders>
             <w:shd w:val="clear" w:color="auto" w:fill="D9D9D9"/>
           </w:tcPr>
@@ -1495,50 +1502,50 @@
           <w:tcPr>
             <w:tcW w:w="737" w:type="dxa"/>
             <w:tcBorders>
-              <w:top w:val="single" w:sz="4" w:space="0" w:color="000000"/>
-              <w:left w:val="single" w:sz="4" w:space="0" w:color="000000"/>
-              <w:bottom w:val="single" w:sz="4" w:space="0" w:color="000000"/>
-              <w:right w:val="single" w:sz="4" w:space="0" w:color="000000"/>
-            </w:tcBorders>
-          </w:tcPr>
-          <w:p>
-            <w:pPr>
-              <w:spacing w:after="0" w:line="259" w:lineRule="auto"/>
-              <w:ind w:left="4" w:firstLine="0"/>
-            </w:pPr>
-            <w:r>
-              <w:t xml:space="preserve"> </w:t>
-            </w:r>
-          </w:p>
-        </w:tc>
-        <w:tc>
-          <w:tcPr>
-            <w:tcW w:w="736" w:type="dxa"/>
-            <w:tcBorders>
-              <w:top w:val="single" w:sz="4" w:space="0" w:color="000000"/>
-              <w:left w:val="single" w:sz="4" w:space="0" w:color="000000"/>
-              <w:bottom w:val="single" w:sz="4" w:space="0" w:color="000000"/>
-              <w:right w:val="single" w:sz="4" w:space="0" w:color="000000"/>
-            </w:tcBorders>
-          </w:tcPr>
-          <w:p>
-            <w:pPr>
-              <w:spacing w:after="0" w:line="259" w:lineRule="auto"/>
-              <w:ind w:left="4" w:firstLine="0"/>
-            </w:pPr>
-            <w:r>
-              <w:t xml:space="preserve"> </w:t>
-            </w:r>
-          </w:p>
-        </w:tc>
-        <w:tc>
-          <w:tcPr>
-            <w:tcW w:w="736" w:type="dxa"/>
-            <w:tcBorders>
-              <w:top w:val="single" w:sz="4" w:space="0" w:color="000000"/>
-              <w:left w:val="single" w:sz="4" w:space="0" w:color="000000"/>
-              <w:bottom w:val="single" w:sz="4" w:space="0" w:color="000000"/>
-              <w:right w:val="single" w:sz="4" w:space="0" w:color="000000"/>
+              <w:top w:val="single" w:color="000000" w:sz="4" w:space="0"/>
+              <w:left w:val="single" w:color="000000" w:sz="4" w:space="0"/>
+              <w:bottom w:val="single" w:color="000000" w:sz="4" w:space="0"/>
+              <w:right w:val="single" w:color="000000" w:sz="4" w:space="0"/>
+            </w:tcBorders>
+          </w:tcPr>
+          <w:p>
+            <w:pPr>
+              <w:spacing w:after="0" w:line="259" w:lineRule="auto"/>
+              <w:ind w:left="4" w:firstLine="0"/>
+            </w:pPr>
+            <w:r>
+              <w:t xml:space="preserve"> </w:t>
+            </w:r>
+          </w:p>
+        </w:tc>
+        <w:tc>
+          <w:tcPr>
+            <w:tcW w:w="736" w:type="dxa"/>
+            <w:tcBorders>
+              <w:top w:val="single" w:color="000000" w:sz="4" w:space="0"/>
+              <w:left w:val="single" w:color="000000" w:sz="4" w:space="0"/>
+              <w:bottom w:val="single" w:color="000000" w:sz="4" w:space="0"/>
+              <w:right w:val="single" w:color="000000" w:sz="4" w:space="0"/>
+            </w:tcBorders>
+          </w:tcPr>
+          <w:p>
+            <w:pPr>
+              <w:spacing w:after="0" w:line="259" w:lineRule="auto"/>
+              <w:ind w:left="4" w:firstLine="0"/>
+            </w:pPr>
+            <w:r>
+              <w:t xml:space="preserve"> </w:t>
+            </w:r>
+          </w:p>
+        </w:tc>
+        <w:tc>
+          <w:tcPr>
+            <w:tcW w:w="736" w:type="dxa"/>
+            <w:tcBorders>
+              <w:top w:val="single" w:color="000000" w:sz="4" w:space="0"/>
+              <w:left w:val="single" w:color="000000" w:sz="4" w:space="0"/>
+              <w:bottom w:val="single" w:color="000000" w:sz="4" w:space="0"/>
+              <w:right w:val="single" w:color="000000" w:sz="4" w:space="0"/>
             </w:tcBorders>
           </w:tcPr>
           <w:p>
@@ -1555,50 +1562,50 @@
           <w:tcPr>
             <w:tcW w:w="737" w:type="dxa"/>
             <w:tcBorders>
-              <w:top w:val="single" w:sz="4" w:space="0" w:color="000000"/>
-              <w:left w:val="single" w:sz="4" w:space="0" w:color="000000"/>
-              <w:bottom w:val="single" w:sz="4" w:space="0" w:color="000000"/>
-              <w:right w:val="single" w:sz="4" w:space="0" w:color="000000"/>
-            </w:tcBorders>
-          </w:tcPr>
-          <w:p>
-            <w:pPr>
-              <w:spacing w:after="0" w:line="259" w:lineRule="auto"/>
-              <w:ind w:left="4" w:firstLine="0"/>
-            </w:pPr>
-            <w:r>
-              <w:t xml:space="preserve"> </w:t>
-            </w:r>
-          </w:p>
-        </w:tc>
-        <w:tc>
-          <w:tcPr>
-            <w:tcW w:w="736" w:type="dxa"/>
-            <w:tcBorders>
-              <w:top w:val="single" w:sz="4" w:space="0" w:color="000000"/>
-              <w:left w:val="single" w:sz="4" w:space="0" w:color="000000"/>
-              <w:bottom w:val="single" w:sz="4" w:space="0" w:color="000000"/>
-              <w:right w:val="single" w:sz="4" w:space="0" w:color="000000"/>
-            </w:tcBorders>
-          </w:tcPr>
-          <w:p>
-            <w:pPr>
-              <w:spacing w:after="0" w:line="259" w:lineRule="auto"/>
-              <w:ind w:left="4" w:firstLine="0"/>
-            </w:pPr>
-            <w:r>
-              <w:t xml:space="preserve"> </w:t>
-            </w:r>
-          </w:p>
-        </w:tc>
-        <w:tc>
-          <w:tcPr>
-            <w:tcW w:w="736" w:type="dxa"/>
-            <w:tcBorders>
-              <w:top w:val="single" w:sz="4" w:space="0" w:color="000000"/>
-              <w:left w:val="single" w:sz="4" w:space="0" w:color="000000"/>
-              <w:bottom w:val="single" w:sz="4" w:space="0" w:color="000000"/>
-              <w:right w:val="single" w:sz="4" w:space="0" w:color="000000"/>
+              <w:top w:val="single" w:color="000000" w:sz="4" w:space="0"/>
+              <w:left w:val="single" w:color="000000" w:sz="4" w:space="0"/>
+              <w:bottom w:val="single" w:color="000000" w:sz="4" w:space="0"/>
+              <w:right w:val="single" w:color="000000" w:sz="4" w:space="0"/>
+            </w:tcBorders>
+          </w:tcPr>
+          <w:p>
+            <w:pPr>
+              <w:spacing w:after="0" w:line="259" w:lineRule="auto"/>
+              <w:ind w:left="4" w:firstLine="0"/>
+            </w:pPr>
+            <w:r>
+              <w:t xml:space="preserve"> </w:t>
+            </w:r>
+          </w:p>
+        </w:tc>
+        <w:tc>
+          <w:tcPr>
+            <w:tcW w:w="736" w:type="dxa"/>
+            <w:tcBorders>
+              <w:top w:val="single" w:color="000000" w:sz="4" w:space="0"/>
+              <w:left w:val="single" w:color="000000" w:sz="4" w:space="0"/>
+              <w:bottom w:val="single" w:color="000000" w:sz="4" w:space="0"/>
+              <w:right w:val="single" w:color="000000" w:sz="4" w:space="0"/>
+            </w:tcBorders>
+          </w:tcPr>
+          <w:p>
+            <w:pPr>
+              <w:spacing w:after="0" w:line="259" w:lineRule="auto"/>
+              <w:ind w:left="4" w:firstLine="0"/>
+            </w:pPr>
+            <w:r>
+              <w:t xml:space="preserve"> </w:t>
+            </w:r>
+          </w:p>
+        </w:tc>
+        <w:tc>
+          <w:tcPr>
+            <w:tcW w:w="736" w:type="dxa"/>
+            <w:tcBorders>
+              <w:top w:val="single" w:color="000000" w:sz="4" w:space="0"/>
+              <w:left w:val="single" w:color="000000" w:sz="4" w:space="0"/>
+              <w:bottom w:val="single" w:color="000000" w:sz="4" w:space="0"/>
+              <w:right w:val="single" w:color="000000" w:sz="4" w:space="0"/>
             </w:tcBorders>
           </w:tcPr>
           <w:p>
@@ -1615,50 +1622,50 @@
           <w:tcPr>
             <w:tcW w:w="737" w:type="dxa"/>
             <w:tcBorders>
-              <w:top w:val="single" w:sz="4" w:space="0" w:color="000000"/>
-              <w:left w:val="single" w:sz="4" w:space="0" w:color="000000"/>
-              <w:bottom w:val="single" w:sz="4" w:space="0" w:color="000000"/>
-              <w:right w:val="single" w:sz="4" w:space="0" w:color="000000"/>
-            </w:tcBorders>
-          </w:tcPr>
-          <w:p>
-            <w:pPr>
-              <w:spacing w:after="0" w:line="259" w:lineRule="auto"/>
-              <w:ind w:left="4" w:firstLine="0"/>
-            </w:pPr>
-            <w:r>
-              <w:t xml:space="preserve"> </w:t>
-            </w:r>
-          </w:p>
-        </w:tc>
-        <w:tc>
-          <w:tcPr>
-            <w:tcW w:w="736" w:type="dxa"/>
-            <w:tcBorders>
-              <w:top w:val="single" w:sz="4" w:space="0" w:color="000000"/>
-              <w:left w:val="single" w:sz="4" w:space="0" w:color="000000"/>
-              <w:bottom w:val="single" w:sz="4" w:space="0" w:color="000000"/>
-              <w:right w:val="single" w:sz="4" w:space="0" w:color="000000"/>
-            </w:tcBorders>
-          </w:tcPr>
-          <w:p>
-            <w:pPr>
-              <w:spacing w:after="0" w:line="259" w:lineRule="auto"/>
-              <w:ind w:left="4" w:firstLine="0"/>
-            </w:pPr>
-            <w:r>
-              <w:t xml:space="preserve"> </w:t>
-            </w:r>
-          </w:p>
-        </w:tc>
-        <w:tc>
-          <w:tcPr>
-            <w:tcW w:w="736" w:type="dxa"/>
-            <w:tcBorders>
-              <w:top w:val="single" w:sz="4" w:space="0" w:color="000000"/>
-              <w:left w:val="single" w:sz="4" w:space="0" w:color="000000"/>
-              <w:bottom w:val="single" w:sz="4" w:space="0" w:color="000000"/>
-              <w:right w:val="single" w:sz="4" w:space="0" w:color="000000"/>
+              <w:top w:val="single" w:color="000000" w:sz="4" w:space="0"/>
+              <w:left w:val="single" w:color="000000" w:sz="4" w:space="0"/>
+              <w:bottom w:val="single" w:color="000000" w:sz="4" w:space="0"/>
+              <w:right w:val="single" w:color="000000" w:sz="4" w:space="0"/>
+            </w:tcBorders>
+          </w:tcPr>
+          <w:p>
+            <w:pPr>
+              <w:spacing w:after="0" w:line="259" w:lineRule="auto"/>
+              <w:ind w:left="4" w:firstLine="0"/>
+            </w:pPr>
+            <w:r>
+              <w:t xml:space="preserve"> </w:t>
+            </w:r>
+          </w:p>
+        </w:tc>
+        <w:tc>
+          <w:tcPr>
+            <w:tcW w:w="736" w:type="dxa"/>
+            <w:tcBorders>
+              <w:top w:val="single" w:color="000000" w:sz="4" w:space="0"/>
+              <w:left w:val="single" w:color="000000" w:sz="4" w:space="0"/>
+              <w:bottom w:val="single" w:color="000000" w:sz="4" w:space="0"/>
+              <w:right w:val="single" w:color="000000" w:sz="4" w:space="0"/>
+            </w:tcBorders>
+          </w:tcPr>
+          <w:p>
+            <w:pPr>
+              <w:spacing w:after="0" w:line="259" w:lineRule="auto"/>
+              <w:ind w:left="4" w:firstLine="0"/>
+            </w:pPr>
+            <w:r>
+              <w:t xml:space="preserve"> </w:t>
+            </w:r>
+          </w:p>
+        </w:tc>
+        <w:tc>
+          <w:tcPr>
+            <w:tcW w:w="736" w:type="dxa"/>
+            <w:tcBorders>
+              <w:top w:val="single" w:color="000000" w:sz="4" w:space="0"/>
+              <w:left w:val="single" w:color="000000" w:sz="4" w:space="0"/>
+              <w:bottom w:val="single" w:color="000000" w:sz="4" w:space="0"/>
+              <w:right w:val="single" w:color="000000" w:sz="4" w:space="0"/>
             </w:tcBorders>
           </w:tcPr>
           <w:p>
@@ -1675,10 +1682,10 @@
           <w:tcPr>
             <w:tcW w:w="856" w:type="dxa"/>
             <w:tcBorders>
-              <w:top w:val="single" w:sz="4" w:space="0" w:color="000000"/>
-              <w:left w:val="single" w:sz="4" w:space="0" w:color="000000"/>
-              <w:bottom w:val="single" w:sz="4" w:space="0" w:color="000000"/>
-              <w:right w:val="single" w:sz="4" w:space="0" w:color="000000"/>
+              <w:top w:val="single" w:color="000000" w:sz="4" w:space="0"/>
+              <w:left w:val="single" w:color="000000" w:sz="4" w:space="0"/>
+              <w:bottom w:val="single" w:color="000000" w:sz="4" w:space="0"/>
+              <w:right w:val="single" w:color="000000" w:sz="4" w:space="0"/>
             </w:tcBorders>
           </w:tcPr>
           <w:p>
@@ -1761,14 +1768,14 @@
       </w:pPr>
       <w:r>
         <w:rPr>
-          <w:rFonts w:ascii="Calibri" w:eastAsia="Calibri" w:hAnsi="Calibri" w:cs="Calibri"/>
+          <w:rFonts w:ascii="Calibri" w:hAnsi="Calibri" w:eastAsia="Calibri" w:cs="Calibri"/>
           <w:sz w:val="22"/>
         </w:rPr>
         <w:t xml:space="preserve"> </w:t>
       </w:r>
     </w:p>
     <w:sectPr>
-      <w:pgSz w:w="11906" w:h="16838"/>
+      <w:pgSz w:w="11906" w:h="16838" w:orient="portrait"/>
       <w:pgMar w:top="1440" w:right="2029" w:bottom="1440" w:left="1800" w:header="720" w:footer="720" w:gutter="0"/>
       <w:cols w:space="720"/>
     </w:sectPr>
@@ -1791,7 +1798,7 @@
         <w:ind w:left="705"/>
       </w:pPr>
       <w:rPr>
-        <w:rFonts w:ascii="Times New Roman" w:eastAsia="Times New Roman" w:hAnsi="Times New Roman" w:cs="Times New Roman"/>
+        <w:rFonts w:ascii="Times New Roman" w:hAnsi="Times New Roman" w:eastAsia="Times New Roman" w:cs="Times New Roman"/>
         <w:b w:val="0"/>
         <w:i w:val="0"/>
         <w:strike w:val="0"/>
@@ -1800,7 +1807,7 @@
         <w:sz w:val="22"/>
         <w:szCs w:val="22"/>
         <w:u w:val="none" w:color="000000"/>
-        <w:bdr w:val="none" w:sz="0" w:space="0" w:color="auto"/>
+        <w:bdr w:val="none" w:color="auto" w:sz="0" w:space="0"/>
         <w:shd w:val="clear" w:color="auto" w:fill="auto"/>
         <w:vertAlign w:val="baseline"/>
       </w:rPr>
@@ -1814,7 +1821,7 @@
         <w:ind w:left="1440"/>
       </w:pPr>
       <w:rPr>
-        <w:rFonts w:ascii="Times New Roman" w:eastAsia="Times New Roman" w:hAnsi="Times New Roman" w:cs="Times New Roman"/>
+        <w:rFonts w:ascii="Times New Roman" w:hAnsi="Times New Roman" w:eastAsia="Times New Roman" w:cs="Times New Roman"/>
         <w:b w:val="0"/>
         <w:i w:val="0"/>
         <w:strike w:val="0"/>
@@ -1823,7 +1830,7 @@
         <w:sz w:val="22"/>
         <w:szCs w:val="22"/>
         <w:u w:val="none" w:color="000000"/>
-        <w:bdr w:val="none" w:sz="0" w:space="0" w:color="auto"/>
+        <w:bdr w:val="none" w:color="auto" w:sz="0" w:space="0"/>
         <w:shd w:val="clear" w:color="auto" w:fill="auto"/>
         <w:vertAlign w:val="baseline"/>
       </w:rPr>
@@ -1837,7 +1844,7 @@
         <w:ind w:left="2160"/>
       </w:pPr>
       <w:rPr>
-        <w:rFonts w:ascii="Times New Roman" w:eastAsia="Times New Roman" w:hAnsi="Times New Roman" w:cs="Times New Roman"/>
+        <w:rFonts w:ascii="Times New Roman" w:hAnsi="Times New Roman" w:eastAsia="Times New Roman" w:cs="Times New Roman"/>
         <w:b w:val="0"/>
         <w:i w:val="0"/>
         <w:strike w:val="0"/>
@@ -1846,7 +1853,7 @@
         <w:sz w:val="22"/>
         <w:szCs w:val="22"/>
         <w:u w:val="none" w:color="000000"/>
-        <w:bdr w:val="none" w:sz="0" w:space="0" w:color="auto"/>
+        <w:bdr w:val="none" w:color="auto" w:sz="0" w:space="0"/>
         <w:shd w:val="clear" w:color="auto" w:fill="auto"/>
         <w:vertAlign w:val="baseline"/>
       </w:rPr>
@@ -1860,7 +1867,7 @@
         <w:ind w:left="2880"/>
       </w:pPr>
       <w:rPr>
-        <w:rFonts w:ascii="Times New Roman" w:eastAsia="Times New Roman" w:hAnsi="Times New Roman" w:cs="Times New Roman"/>
+        <w:rFonts w:ascii="Times New Roman" w:hAnsi="Times New Roman" w:eastAsia="Times New Roman" w:cs="Times New Roman"/>
         <w:b w:val="0"/>
         <w:i w:val="0"/>
         <w:strike w:val="0"/>
@@ -1869,7 +1876,7 @@
         <w:sz w:val="22"/>
         <w:szCs w:val="22"/>
         <w:u w:val="none" w:color="000000"/>
-        <w:bdr w:val="none" w:sz="0" w:space="0" w:color="auto"/>
+        <w:bdr w:val="none" w:color="auto" w:sz="0" w:space="0"/>
         <w:shd w:val="clear" w:color="auto" w:fill="auto"/>
         <w:vertAlign w:val="baseline"/>
       </w:rPr>
@@ -1883,7 +1890,7 @@
         <w:ind w:left="3600"/>
       </w:pPr>
       <w:rPr>
-        <w:rFonts w:ascii="Times New Roman" w:eastAsia="Times New Roman" w:hAnsi="Times New Roman" w:cs="Times New Roman"/>
+        <w:rFonts w:ascii="Times New Roman" w:hAnsi="Times New Roman" w:eastAsia="Times New Roman" w:cs="Times New Roman"/>
         <w:b w:val="0"/>
         <w:i w:val="0"/>
         <w:strike w:val="0"/>
@@ -1892,7 +1899,7 @@
         <w:sz w:val="22"/>
         <w:szCs w:val="22"/>
         <w:u w:val="none" w:color="000000"/>
-        <w:bdr w:val="none" w:sz="0" w:space="0" w:color="auto"/>
+        <w:bdr w:val="none" w:color="auto" w:sz="0" w:space="0"/>
         <w:shd w:val="clear" w:color="auto" w:fill="auto"/>
         <w:vertAlign w:val="baseline"/>
       </w:rPr>
@@ -1906,7 +1913,7 @@
         <w:ind w:left="4320"/>
       </w:pPr>
       <w:rPr>
-        <w:rFonts w:ascii="Times New Roman" w:eastAsia="Times New Roman" w:hAnsi="Times New Roman" w:cs="Times New Roman"/>
+        <w:rFonts w:ascii="Times New Roman" w:hAnsi="Times New Roman" w:eastAsia="Times New Roman" w:cs="Times New Roman"/>
         <w:b w:val="0"/>
         <w:i w:val="0"/>
         <w:strike w:val="0"/>
@@ -1915,7 +1922,7 @@
         <w:sz w:val="22"/>
         <w:szCs w:val="22"/>
         <w:u w:val="none" w:color="000000"/>
-        <w:bdr w:val="none" w:sz="0" w:space="0" w:color="auto"/>
+        <w:bdr w:val="none" w:color="auto" w:sz="0" w:space="0"/>
         <w:shd w:val="clear" w:color="auto" w:fill="auto"/>
         <w:vertAlign w:val="baseline"/>
       </w:rPr>
@@ -1929,7 +1936,7 @@
         <w:ind w:left="5040"/>
       </w:pPr>
       <w:rPr>
-        <w:rFonts w:ascii="Times New Roman" w:eastAsia="Times New Roman" w:hAnsi="Times New Roman" w:cs="Times New Roman"/>
+        <w:rFonts w:ascii="Times New Roman" w:hAnsi="Times New Roman" w:eastAsia="Times New Roman" w:cs="Times New Roman"/>
         <w:b w:val="0"/>
         <w:i w:val="0"/>
         <w:strike w:val="0"/>
@@ -1938,7 +1945,7 @@
         <w:sz w:val="22"/>
         <w:szCs w:val="22"/>
         <w:u w:val="none" w:color="000000"/>
-        <w:bdr w:val="none" w:sz="0" w:space="0" w:color="auto"/>
+        <w:bdr w:val="none" w:color="auto" w:sz="0" w:space="0"/>
         <w:shd w:val="clear" w:color="auto" w:fill="auto"/>
         <w:vertAlign w:val="baseline"/>
       </w:rPr>
@@ -1952,7 +1959,7 @@
         <w:ind w:left="5760"/>
       </w:pPr>
       <w:rPr>
-        <w:rFonts w:ascii="Times New Roman" w:eastAsia="Times New Roman" w:hAnsi="Times New Roman" w:cs="Times New Roman"/>
+        <w:rFonts w:ascii="Times New Roman" w:hAnsi="Times New Roman" w:eastAsia="Times New Roman" w:cs="Times New Roman"/>
         <w:b w:val="0"/>
         <w:i w:val="0"/>
         <w:strike w:val="0"/>
@@ -1961,7 +1968,7 @@
         <w:sz w:val="22"/>
         <w:szCs w:val="22"/>
         <w:u w:val="none" w:color="000000"/>
-        <w:bdr w:val="none" w:sz="0" w:space="0" w:color="auto"/>
+        <w:bdr w:val="none" w:color="auto" w:sz="0" w:space="0"/>
         <w:shd w:val="clear" w:color="auto" w:fill="auto"/>
         <w:vertAlign w:val="baseline"/>
       </w:rPr>
@@ -1975,7 +1982,7 @@
         <w:ind w:left="6480"/>
       </w:pPr>
       <w:rPr>
-        <w:rFonts w:ascii="Times New Roman" w:eastAsia="Times New Roman" w:hAnsi="Times New Roman" w:cs="Times New Roman"/>
+        <w:rFonts w:ascii="Times New Roman" w:hAnsi="Times New Roman" w:eastAsia="Times New Roman" w:cs="Times New Roman"/>
         <w:b w:val="0"/>
         <w:i w:val="0"/>
         <w:strike w:val="0"/>
@@ -1984,7 +1991,7 @@
         <w:sz w:val="22"/>
         <w:szCs w:val="22"/>
         <w:u w:val="none" w:color="000000"/>
-        <w:bdr w:val="none" w:sz="0" w:space="0" w:color="auto"/>
+        <w:bdr w:val="none" w:color="auto" w:sz="0" w:space="0"/>
         <w:shd w:val="clear" w:color="auto" w:fill="auto"/>
         <w:vertAlign w:val="baseline"/>
       </w:rPr>
@@ -2003,7 +2010,7 @@
         <w:ind w:left="705"/>
       </w:pPr>
       <w:rPr>
-        <w:rFonts w:ascii="Times New Roman" w:eastAsia="Times New Roman" w:hAnsi="Times New Roman" w:cs="Times New Roman"/>
+        <w:rFonts w:ascii="Times New Roman" w:hAnsi="Times New Roman" w:eastAsia="Times New Roman" w:cs="Times New Roman"/>
         <w:b w:val="0"/>
         <w:i w:val="0"/>
         <w:strike w:val="0"/>
@@ -2012,7 +2019,7 @@
         <w:sz w:val="24"/>
         <w:szCs w:val="24"/>
         <w:u w:val="none" w:color="000000"/>
-        <w:bdr w:val="none" w:sz="0" w:space="0" w:color="auto"/>
+        <w:bdr w:val="none" w:color="auto" w:sz="0" w:space="0"/>
         <w:shd w:val="clear" w:color="auto" w:fill="auto"/>
         <w:vertAlign w:val="baseline"/>
       </w:rPr>
@@ -2026,7 +2033,7 @@
         <w:ind w:left="1440"/>
       </w:pPr>
       <w:rPr>
-        <w:rFonts w:ascii="Times New Roman" w:eastAsia="Times New Roman" w:hAnsi="Times New Roman" w:cs="Times New Roman"/>
+        <w:rFonts w:ascii="Times New Roman" w:hAnsi="Times New Roman" w:eastAsia="Times New Roman" w:cs="Times New Roman"/>
         <w:b w:val="0"/>
         <w:i w:val="0"/>
         <w:strike w:val="0"/>
@@ -2035,7 +2042,7 @@
         <w:sz w:val="24"/>
         <w:szCs w:val="24"/>
         <w:u w:val="none" w:color="000000"/>
-        <w:bdr w:val="none" w:sz="0" w:space="0" w:color="auto"/>
+        <w:bdr w:val="none" w:color="auto" w:sz="0" w:space="0"/>
         <w:shd w:val="clear" w:color="auto" w:fill="auto"/>
         <w:vertAlign w:val="baseline"/>
       </w:rPr>
@@ -2049,7 +2056,7 @@
         <w:ind w:left="2160"/>
       </w:pPr>
       <w:rPr>
-        <w:rFonts w:ascii="Times New Roman" w:eastAsia="Times New Roman" w:hAnsi="Times New Roman" w:cs="Times New Roman"/>
+        <w:rFonts w:ascii="Times New Roman" w:hAnsi="Times New Roman" w:eastAsia="Times New Roman" w:cs="Times New Roman"/>
         <w:b w:val="0"/>
         <w:i w:val="0"/>
         <w:strike w:val="0"/>
@@ -2058,7 +2065,7 @@
         <w:sz w:val="24"/>
         <w:szCs w:val="24"/>
         <w:u w:val="none" w:color="000000"/>
-        <w:bdr w:val="none" w:sz="0" w:space="0" w:color="auto"/>
+        <w:bdr w:val="none" w:color="auto" w:sz="0" w:space="0"/>
         <w:shd w:val="clear" w:color="auto" w:fill="auto"/>
         <w:vertAlign w:val="baseline"/>
       </w:rPr>
@@ -2072,7 +2079,7 @@
         <w:ind w:left="2880"/>
       </w:pPr>
       <w:rPr>
-        <w:rFonts w:ascii="Times New Roman" w:eastAsia="Times New Roman" w:hAnsi="Times New Roman" w:cs="Times New Roman"/>
+        <w:rFonts w:ascii="Times New Roman" w:hAnsi="Times New Roman" w:eastAsia="Times New Roman" w:cs="Times New Roman"/>
         <w:b w:val="0"/>
         <w:i w:val="0"/>
         <w:strike w:val="0"/>
@@ -2081,7 +2088,7 @@
         <w:sz w:val="24"/>
         <w:szCs w:val="24"/>
         <w:u w:val="none" w:color="000000"/>
-        <w:bdr w:val="none" w:sz="0" w:space="0" w:color="auto"/>
+        <w:bdr w:val="none" w:color="auto" w:sz="0" w:space="0"/>
         <w:shd w:val="clear" w:color="auto" w:fill="auto"/>
         <w:vertAlign w:val="baseline"/>
       </w:rPr>
@@ -2095,7 +2102,7 @@
         <w:ind w:left="3600"/>
       </w:pPr>
       <w:rPr>
-        <w:rFonts w:ascii="Times New Roman" w:eastAsia="Times New Roman" w:hAnsi="Times New Roman" w:cs="Times New Roman"/>
+        <w:rFonts w:ascii="Times New Roman" w:hAnsi="Times New Roman" w:eastAsia="Times New Roman" w:cs="Times New Roman"/>
         <w:b w:val="0"/>
         <w:i w:val="0"/>
         <w:strike w:val="0"/>
@@ -2104,7 +2111,7 @@
         <w:sz w:val="24"/>
         <w:szCs w:val="24"/>
         <w:u w:val="none" w:color="000000"/>
-        <w:bdr w:val="none" w:sz="0" w:space="0" w:color="auto"/>
+        <w:bdr w:val="none" w:color="auto" w:sz="0" w:space="0"/>
         <w:shd w:val="clear" w:color="auto" w:fill="auto"/>
         <w:vertAlign w:val="baseline"/>
       </w:rPr>
@@ -2118,7 +2125,7 @@
         <w:ind w:left="4320"/>
       </w:pPr>
       <w:rPr>
-        <w:rFonts w:ascii="Times New Roman" w:eastAsia="Times New Roman" w:hAnsi="Times New Roman" w:cs="Times New Roman"/>
+        <w:rFonts w:ascii="Times New Roman" w:hAnsi="Times New Roman" w:eastAsia="Times New Roman" w:cs="Times New Roman"/>
         <w:b w:val="0"/>
         <w:i w:val="0"/>
         <w:strike w:val="0"/>
@@ -2127,7 +2134,7 @@
         <w:sz w:val="24"/>
         <w:szCs w:val="24"/>
         <w:u w:val="none" w:color="000000"/>
-        <w:bdr w:val="none" w:sz="0" w:space="0" w:color="auto"/>
+        <w:bdr w:val="none" w:color="auto" w:sz="0" w:space="0"/>
         <w:shd w:val="clear" w:color="auto" w:fill="auto"/>
         <w:vertAlign w:val="baseline"/>
       </w:rPr>
@@ -2141,7 +2148,7 @@
         <w:ind w:left="5040"/>
       </w:pPr>
       <w:rPr>
-        <w:rFonts w:ascii="Times New Roman" w:eastAsia="Times New Roman" w:hAnsi="Times New Roman" w:cs="Times New Roman"/>
+        <w:rFonts w:ascii="Times New Roman" w:hAnsi="Times New Roman" w:eastAsia="Times New Roman" w:cs="Times New Roman"/>
         <w:b w:val="0"/>
         <w:i w:val="0"/>
         <w:strike w:val="0"/>
@@ -2150,7 +2157,7 @@
         <w:sz w:val="24"/>
         <w:szCs w:val="24"/>
         <w:u w:val="none" w:color="000000"/>
-        <w:bdr w:val="none" w:sz="0" w:space="0" w:color="auto"/>
+        <w:bdr w:val="none" w:color="auto" w:sz="0" w:space="0"/>
         <w:shd w:val="clear" w:color="auto" w:fill="auto"/>
         <w:vertAlign w:val="baseline"/>
       </w:rPr>
@@ -2164,7 +2171,7 @@
         <w:ind w:left="5760"/>
       </w:pPr>
       <w:rPr>
-        <w:rFonts w:ascii="Times New Roman" w:eastAsia="Times New Roman" w:hAnsi="Times New Roman" w:cs="Times New Roman"/>
+        <w:rFonts w:ascii="Times New Roman" w:hAnsi="Times New Roman" w:eastAsia="Times New Roman" w:cs="Times New Roman"/>
         <w:b w:val="0"/>
         <w:i w:val="0"/>
         <w:strike w:val="0"/>
@@ -2173,7 +2180,7 @@
         <w:sz w:val="24"/>
         <w:szCs w:val="24"/>
         <w:u w:val="none" w:color="000000"/>
-        <w:bdr w:val="none" w:sz="0" w:space="0" w:color="auto"/>
+        <w:bdr w:val="none" w:color="auto" w:sz="0" w:space="0"/>
         <w:shd w:val="clear" w:color="auto" w:fill="auto"/>
         <w:vertAlign w:val="baseline"/>
       </w:rPr>
@@ -2187,7 +2194,7 @@
         <w:ind w:left="6480"/>
       </w:pPr>
       <w:rPr>
-        <w:rFonts w:ascii="Times New Roman" w:eastAsia="Times New Roman" w:hAnsi="Times New Roman" w:cs="Times New Roman"/>
+        <w:rFonts w:ascii="Times New Roman" w:hAnsi="Times New Roman" w:eastAsia="Times New Roman" w:cs="Times New Roman"/>
         <w:b w:val="0"/>
         <w:i w:val="0"/>
         <w:strike w:val="0"/>
@@ -2196,7 +2203,7 @@
         <w:sz w:val="24"/>
         <w:szCs w:val="24"/>
         <w:u w:val="none" w:color="000000"/>
-        <w:bdr w:val="none" w:sz="0" w:space="0" w:color="auto"/>
+        <w:bdr w:val="none" w:color="auto" w:sz="0" w:space="0"/>
         <w:shd w:val="clear" w:color="auto" w:fill="auto"/>
         <w:vertAlign w:val="baseline"/>
       </w:rPr>
@@ -2215,7 +2222,7 @@
         <w:ind w:left="705"/>
       </w:pPr>
       <w:rPr>
-        <w:rFonts w:ascii="Times New Roman" w:eastAsia="Times New Roman" w:hAnsi="Times New Roman" w:cs="Times New Roman"/>
+        <w:rFonts w:ascii="Times New Roman" w:hAnsi="Times New Roman" w:eastAsia="Times New Roman" w:cs="Times New Roman"/>
         <w:b w:val="0"/>
         <w:i w:val="0"/>
         <w:strike w:val="0"/>
@@ -2224,7 +2231,7 @@
         <w:sz w:val="24"/>
         <w:szCs w:val="24"/>
         <w:u w:val="none" w:color="000000"/>
-        <w:bdr w:val="none" w:sz="0" w:space="0" w:color="auto"/>
+        <w:bdr w:val="none" w:color="auto" w:sz="0" w:space="0"/>
         <w:shd w:val="clear" w:color="auto" w:fill="auto"/>
         <w:vertAlign w:val="baseline"/>
       </w:rPr>
@@ -2238,7 +2245,7 @@
         <w:ind w:left="1440"/>
       </w:pPr>
       <w:rPr>
-        <w:rFonts w:ascii="Times New Roman" w:eastAsia="Times New Roman" w:hAnsi="Times New Roman" w:cs="Times New Roman"/>
+        <w:rFonts w:ascii="Times New Roman" w:hAnsi="Times New Roman" w:eastAsia="Times New Roman" w:cs="Times New Roman"/>
         <w:b w:val="0"/>
         <w:i w:val="0"/>
         <w:strike w:val="0"/>
@@ -2247,7 +2254,7 @@
         <w:sz w:val="24"/>
         <w:szCs w:val="24"/>
         <w:u w:val="none" w:color="000000"/>
-        <w:bdr w:val="none" w:sz="0" w:space="0" w:color="auto"/>
+        <w:bdr w:val="none" w:color="auto" w:sz="0" w:space="0"/>
         <w:shd w:val="clear" w:color="auto" w:fill="auto"/>
         <w:vertAlign w:val="baseline"/>
       </w:rPr>
@@ -2261,7 +2268,7 @@
         <w:ind w:left="2160"/>
       </w:pPr>
       <w:rPr>
-        <w:rFonts w:ascii="Times New Roman" w:eastAsia="Times New Roman" w:hAnsi="Times New Roman" w:cs="Times New Roman"/>
+        <w:rFonts w:ascii="Times New Roman" w:hAnsi="Times New Roman" w:eastAsia="Times New Roman" w:cs="Times New Roman"/>
         <w:b w:val="0"/>
         <w:i w:val="0"/>
         <w:strike w:val="0"/>
@@ -2270,7 +2277,7 @@
         <w:sz w:val="24"/>
         <w:szCs w:val="24"/>
         <w:u w:val="none" w:color="000000"/>
-        <w:bdr w:val="none" w:sz="0" w:space="0" w:color="auto"/>
+        <w:bdr w:val="none" w:color="auto" w:sz="0" w:space="0"/>
         <w:shd w:val="clear" w:color="auto" w:fill="auto"/>
         <w:vertAlign w:val="baseline"/>
       </w:rPr>
@@ -2284,7 +2291,7 @@
         <w:ind w:left="2880"/>
       </w:pPr>
       <w:rPr>
-        <w:rFonts w:ascii="Times New Roman" w:eastAsia="Times New Roman" w:hAnsi="Times New Roman" w:cs="Times New Roman"/>
+        <w:rFonts w:ascii="Times New Roman" w:hAnsi="Times New Roman" w:eastAsia="Times New Roman" w:cs="Times New Roman"/>
         <w:b w:val="0"/>
         <w:i w:val="0"/>
         <w:strike w:val="0"/>
@@ -2293,7 +2300,7 @@
         <w:sz w:val="24"/>
         <w:szCs w:val="24"/>
         <w:u w:val="none" w:color="000000"/>
-        <w:bdr w:val="none" w:sz="0" w:space="0" w:color="auto"/>
+        <w:bdr w:val="none" w:color="auto" w:sz="0" w:space="0"/>
         <w:shd w:val="clear" w:color="auto" w:fill="auto"/>
         <w:vertAlign w:val="baseline"/>
       </w:rPr>
@@ -2307,7 +2314,7 @@
         <w:ind w:left="3600"/>
       </w:pPr>
       <w:rPr>
-        <w:rFonts w:ascii="Times New Roman" w:eastAsia="Times New Roman" w:hAnsi="Times New Roman" w:cs="Times New Roman"/>
+        <w:rFonts w:ascii="Times New Roman" w:hAnsi="Times New Roman" w:eastAsia="Times New Roman" w:cs="Times New Roman"/>
         <w:b w:val="0"/>
         <w:i w:val="0"/>
         <w:strike w:val="0"/>
@@ -2316,7 +2323,7 @@
         <w:sz w:val="24"/>
         <w:szCs w:val="24"/>
         <w:u w:val="none" w:color="000000"/>
-        <w:bdr w:val="none" w:sz="0" w:space="0" w:color="auto"/>
+        <w:bdr w:val="none" w:color="auto" w:sz="0" w:space="0"/>
         <w:shd w:val="clear" w:color="auto" w:fill="auto"/>
         <w:vertAlign w:val="baseline"/>
       </w:rPr>
@@ -2330,7 +2337,7 @@
         <w:ind w:left="4320"/>
       </w:pPr>
       <w:rPr>
-        <w:rFonts w:ascii="Times New Roman" w:eastAsia="Times New Roman" w:hAnsi="Times New Roman" w:cs="Times New Roman"/>
+        <w:rFonts w:ascii="Times New Roman" w:hAnsi="Times New Roman" w:eastAsia="Times New Roman" w:cs="Times New Roman"/>
         <w:b w:val="0"/>
         <w:i w:val="0"/>
         <w:strike w:val="0"/>
@@ -2339,7 +2346,7 @@
         <w:sz w:val="24"/>
         <w:szCs w:val="24"/>
         <w:u w:val="none" w:color="000000"/>
-        <w:bdr w:val="none" w:sz="0" w:space="0" w:color="auto"/>
+        <w:bdr w:val="none" w:color="auto" w:sz="0" w:space="0"/>
         <w:shd w:val="clear" w:color="auto" w:fill="auto"/>
         <w:vertAlign w:val="baseline"/>
       </w:rPr>
@@ -2353,7 +2360,7 @@
         <w:ind w:left="5040"/>
       </w:pPr>
       <w:rPr>
-        <w:rFonts w:ascii="Times New Roman" w:eastAsia="Times New Roman" w:hAnsi="Times New Roman" w:cs="Times New Roman"/>
+        <w:rFonts w:ascii="Times New Roman" w:hAnsi="Times New Roman" w:eastAsia="Times New Roman" w:cs="Times New Roman"/>
         <w:b w:val="0"/>
         <w:i w:val="0"/>
         <w:strike w:val="0"/>
@@ -2362,7 +2369,7 @@
         <w:sz w:val="24"/>
         <w:szCs w:val="24"/>
         <w:u w:val="none" w:color="000000"/>
-        <w:bdr w:val="none" w:sz="0" w:space="0" w:color="auto"/>
+        <w:bdr w:val="none" w:color="auto" w:sz="0" w:space="0"/>
         <w:shd w:val="clear" w:color="auto" w:fill="auto"/>
         <w:vertAlign w:val="baseline"/>
       </w:rPr>
@@ -2376,7 +2383,7 @@
         <w:ind w:left="5760"/>
       </w:pPr>
       <w:rPr>
-        <w:rFonts w:ascii="Times New Roman" w:eastAsia="Times New Roman" w:hAnsi="Times New Roman" w:cs="Times New Roman"/>
+        <w:rFonts w:ascii="Times New Roman" w:hAnsi="Times New Roman" w:eastAsia="Times New Roman" w:cs="Times New Roman"/>
         <w:b w:val="0"/>
         <w:i w:val="0"/>
         <w:strike w:val="0"/>
@@ -2385,7 +2392,7 @@
         <w:sz w:val="24"/>
         <w:szCs w:val="24"/>
         <w:u w:val="none" w:color="000000"/>
-        <w:bdr w:val="none" w:sz="0" w:space="0" w:color="auto"/>
+        <w:bdr w:val="none" w:color="auto" w:sz="0" w:space="0"/>
         <w:shd w:val="clear" w:color="auto" w:fill="auto"/>
         <w:vertAlign w:val="baseline"/>
       </w:rPr>
@@ -2399,7 +2406,7 @@
         <w:ind w:left="6480"/>
       </w:pPr>
       <w:rPr>
-        <w:rFonts w:ascii="Times New Roman" w:eastAsia="Times New Roman" w:hAnsi="Times New Roman" w:cs="Times New Roman"/>
+        <w:rFonts w:ascii="Times New Roman" w:hAnsi="Times New Roman" w:eastAsia="Times New Roman" w:cs="Times New Roman"/>
         <w:b w:val="0"/>
         <w:i w:val="0"/>
         <w:strike w:val="0"/>
@@ -2408,7 +2415,7 @@
         <w:sz w:val="24"/>
         <w:szCs w:val="24"/>
         <w:u w:val="none" w:color="000000"/>
-        <w:bdr w:val="none" w:sz="0" w:space="0" w:color="auto"/>
+        <w:bdr w:val="none" w:color="auto" w:sz="0" w:space="0"/>
         <w:shd w:val="clear" w:color="auto" w:fill="auto"/>
         <w:vertAlign w:val="baseline"/>
       </w:rPr>
@@ -2431,7 +2438,7 @@
   <w:docDefaults>
     <w:rPrDefault>
       <w:rPr>
-        <w:rFonts w:asciiTheme="minorHAnsi" w:eastAsiaTheme="minorEastAsia" w:hAnsiTheme="minorHAnsi" w:cstheme="minorBidi"/>
+        <w:rFonts w:asciiTheme="minorHAnsi" w:hAnsiTheme="minorHAnsi" w:eastAsiaTheme="minorEastAsia" w:cstheme="minorBidi"/>
         <w:sz w:val="22"/>
         <w:szCs w:val="22"/>
         <w:lang w:val="en-US" w:eastAsia="en-US" w:bidi="ar-SA"/>
@@ -2446,14 +2453,14 @@
   <w:latentStyles w:defLockedState="0" w:defUIPriority="99" w:defSemiHidden="0" w:defUnhideWhenUsed="0" w:defQFormat="0" w:count="376">
     <w:lsdException w:name="Normal" w:uiPriority="0" w:qFormat="1"/>
     <w:lsdException w:name="heading 1" w:uiPriority="9" w:qFormat="1"/>
-    <w:lsdException w:name="heading 2" w:semiHidden="1" w:uiPriority="9" w:unhideWhenUsed="1" w:qFormat="1"/>
-    <w:lsdException w:name="heading 3" w:semiHidden="1" w:uiPriority="9" w:unhideWhenUsed="1" w:qFormat="1"/>
-    <w:lsdException w:name="heading 4" w:semiHidden="1" w:uiPriority="9" w:unhideWhenUsed="1" w:qFormat="1"/>
-    <w:lsdException w:name="heading 5" w:semiHidden="1" w:uiPriority="9" w:unhideWhenUsed="1" w:qFormat="1"/>
-    <w:lsdException w:name="heading 6" w:semiHidden="1" w:uiPriority="9" w:unhideWhenUsed="1" w:qFormat="1"/>
-    <w:lsdException w:name="heading 7" w:semiHidden="1" w:uiPriority="9" w:unhideWhenUsed="1" w:qFormat="1"/>
-    <w:lsdException w:name="heading 8" w:semiHidden="1" w:uiPriority="9" w:unhideWhenUsed="1" w:qFormat="1"/>
-    <w:lsdException w:name="heading 9" w:semiHidden="1" w:uiPriority="9" w:unhideWhenUsed="1" w:qFormat="1"/>
+    <w:lsdException w:name="heading 2" w:uiPriority="9" w:semiHidden="1" w:unhideWhenUsed="1" w:qFormat="1"/>
+    <w:lsdException w:name="heading 3" w:uiPriority="9" w:semiHidden="1" w:unhideWhenUsed="1" w:qFormat="1"/>
+    <w:lsdException w:name="heading 4" w:uiPriority="9" w:semiHidden="1" w:unhideWhenUsed="1" w:qFormat="1"/>
+    <w:lsdException w:name="heading 5" w:uiPriority="9" w:semiHidden="1" w:unhideWhenUsed="1" w:qFormat="1"/>
+    <w:lsdException w:name="heading 6" w:uiPriority="9" w:semiHidden="1" w:unhideWhenUsed="1" w:qFormat="1"/>
+    <w:lsdException w:name="heading 7" w:uiPriority="9" w:semiHidden="1" w:unhideWhenUsed="1" w:qFormat="1"/>
+    <w:lsdException w:name="heading 8" w:uiPriority="9" w:semiHidden="1" w:unhideWhenUsed="1" w:qFormat="1"/>
+    <w:lsdException w:name="heading 9" w:uiPriority="9" w:semiHidden="1" w:unhideWhenUsed="1" w:qFormat="1"/>
     <w:lsdException w:name="index 1" w:semiHidden="1" w:unhideWhenUsed="1"/>
     <w:lsdException w:name="index 2" w:semiHidden="1" w:unhideWhenUsed="1"/>
     <w:lsdException w:name="index 3" w:semiHidden="1" w:unhideWhenUsed="1"/>
@@ -2463,22 +2470,22 @@
     <w:lsdException w:name="index 7" w:semiHidden="1" w:unhideWhenUsed="1"/>
     <w:lsdException w:name="index 8" w:semiHidden="1" w:unhideWhenUsed="1"/>
     <w:lsdException w:name="index 9" w:semiHidden="1" w:unhideWhenUsed="1"/>
-    <w:lsdException w:name="toc 1" w:semiHidden="1" w:uiPriority="39" w:unhideWhenUsed="1"/>
-    <w:lsdException w:name="toc 2" w:semiHidden="1" w:uiPriority="39" w:unhideWhenUsed="1"/>
-    <w:lsdException w:name="toc 3" w:semiHidden="1" w:uiPriority="39" w:unhideWhenUsed="1"/>
-    <w:lsdException w:name="toc 4" w:semiHidden="1" w:uiPriority="39" w:unhideWhenUsed="1"/>
-    <w:lsdException w:name="toc 5" w:semiHidden="1" w:uiPriority="39" w:unhideWhenUsed="1"/>
-    <w:lsdException w:name="toc 6" w:semiHidden="1" w:uiPriority="39" w:unhideWhenUsed="1"/>
-    <w:lsdException w:name="toc 7" w:semiHidden="1" w:uiPriority="39" w:unhideWhenUsed="1"/>
-    <w:lsdException w:name="toc 8" w:semiHidden="1" w:uiPriority="39" w:unhideWhenUsed="1"/>
-    <w:lsdException w:name="toc 9" w:semiHidden="1" w:uiPriority="39" w:unhideWhenUsed="1"/>
+    <w:lsdException w:name="toc 1" w:uiPriority="39" w:semiHidden="1" w:unhideWhenUsed="1"/>
+    <w:lsdException w:name="toc 2" w:uiPriority="39" w:semiHidden="1" w:unhideWhenUsed="1"/>
+    <w:lsdException w:name="toc 3" w:uiPriority="39" w:semiHidden="1" w:unhideWhenUsed="1"/>
+    <w:lsdException w:name="toc 4" w:uiPriority="39" w:semiHidden="1" w:unhideWhenUsed="1"/>
+    <w:lsdException w:name="toc 5" w:uiPriority="39" w:semiHidden="1" w:unhideWhenUsed="1"/>
+    <w:lsdException w:name="toc 6" w:uiPriority="39" w:semiHidden="1" w:unhideWhenUsed="1"/>
+    <w:lsdException w:name="toc 7" w:uiPriority="39" w:semiHidden="1" w:unhideWhenUsed="1"/>
+    <w:lsdException w:name="toc 8" w:uiPriority="39" w:semiHidden="1" w:unhideWhenUsed="1"/>
+    <w:lsdException w:name="toc 9" w:uiPriority="39" w:semiHidden="1" w:unhideWhenUsed="1"/>
     <w:lsdException w:name="Normal Indent" w:semiHidden="1" w:unhideWhenUsed="1"/>
     <w:lsdException w:name="footnote text" w:semiHidden="1" w:unhideWhenUsed="1"/>
     <w:lsdException w:name="annotation text" w:semiHidden="1" w:unhideWhenUsed="1"/>
     <w:lsdException w:name="header" w:semiHidden="1" w:unhideWhenUsed="1"/>
     <w:lsdException w:name="footer" w:semiHidden="1" w:unhideWhenUsed="1"/>
     <w:lsdException w:name="index heading" w:semiHidden="1" w:unhideWhenUsed="1"/>
-    <w:lsdException w:name="caption" w:semiHidden="1" w:uiPriority="35" w:unhideWhenUsed="1" w:qFormat="1"/>
+    <w:lsdException w:name="caption" w:uiPriority="35" w:semiHidden="1" w:unhideWhenUsed="1" w:qFormat="1"/>
     <w:lsdException w:name="table of figures" w:semiHidden="1" w:unhideWhenUsed="1"/>
     <w:lsdException w:name="envelope address" w:semiHidden="1" w:unhideWhenUsed="1"/>
     <w:lsdException w:name="envelope return" w:semiHidden="1" w:unhideWhenUsed="1"/>
@@ -2509,7 +2516,7 @@
     <w:lsdException w:name="Title" w:uiPriority="10" w:qFormat="1"/>
     <w:lsdException w:name="Closing" w:semiHidden="1" w:unhideWhenUsed="1"/>
     <w:lsdException w:name="Signature" w:semiHidden="1" w:unhideWhenUsed="1"/>
-    <w:lsdException w:name="Default Paragraph Font" w:semiHidden="1" w:uiPriority="1" w:unhideWhenUsed="1"/>
+    <w:lsdException w:name="Default Paragraph Font" w:uiPriority="1" w:semiHidden="1" w:unhideWhenUsed="1"/>
     <w:lsdException w:name="Body Text" w:semiHidden="1" w:unhideWhenUsed="1"/>
     <w:lsdException w:name="Body Text Indent" w:semiHidden="1" w:unhideWhenUsed="1"/>
     <w:lsdException w:name="List Continue" w:semiHidden="1" w:unhideWhenUsed="1"/>
@@ -2709,8 +2716,8 @@
     <w:lsdException w:name="Subtle Reference" w:uiPriority="31" w:qFormat="1"/>
     <w:lsdException w:name="Intense Reference" w:uiPriority="32" w:qFormat="1"/>
     <w:lsdException w:name="Book Title" w:uiPriority="33" w:qFormat="1"/>
-    <w:lsdException w:name="Bibliography" w:semiHidden="1" w:uiPriority="37" w:unhideWhenUsed="1"/>
-    <w:lsdException w:name="TOC Heading" w:semiHidden="1" w:uiPriority="39" w:unhideWhenUsed="1" w:qFormat="1"/>
+    <w:lsdException w:name="Bibliography" w:uiPriority="37" w:semiHidden="1" w:unhideWhenUsed="1"/>
+    <w:lsdException w:name="TOC Heading" w:uiPriority="39" w:semiHidden="1" w:unhideWhenUsed="1" w:qFormat="1"/>
     <w:lsdException w:name="Plain Table 1" w:uiPriority="41"/>
     <w:lsdException w:name="Plain Table 2" w:uiPriority="42"/>
     <w:lsdException w:name="Plain Table 3" w:uiPriority="43"/>
@@ -2821,7 +2828,7 @@
     <w:lsdException w:name="Unresolved Mention" w:semiHidden="1" w:unhideWhenUsed="1"/>
     <w:lsdException w:name="Smart Link" w:semiHidden="1" w:unhideWhenUsed="1"/>
   </w:latentStyles>
-  <w:style w:type="paragraph" w:default="1" w:styleId="Normal">
+  <w:style w:type="paragraph" w:styleId="Normal" w:default="1">
     <w:name w:val="Normal"/>
     <w:qFormat/>
     <w:pPr>
@@ -2829,18 +2836,18 @@
       <w:ind w:left="370" w:hanging="10"/>
     </w:pPr>
     <w:rPr>
-      <w:rFonts w:ascii="Times New Roman" w:eastAsia="Times New Roman" w:hAnsi="Times New Roman" w:cs="Times New Roman"/>
+      <w:rFonts w:ascii="Times New Roman" w:hAnsi="Times New Roman" w:eastAsia="Times New Roman" w:cs="Times New Roman"/>
       <w:color w:val="000000"/>
       <w:sz w:val="24"/>
     </w:rPr>
   </w:style>
-  <w:style w:type="character" w:default="1" w:styleId="DefaultParagraphFont">
+  <w:style w:type="character" w:styleId="DefaultParagraphFont" w:default="1">
     <w:name w:val="Default Paragraph Font"/>
     <w:uiPriority w:val="1"/>
     <w:semiHidden/>
     <w:unhideWhenUsed/>
   </w:style>
-  <w:style w:type="table" w:default="1" w:styleId="TableNormal">
+  <w:style w:type="table" w:styleId="TableNormal" w:default="1">
     <w:name w:val="Normal Table"/>
     <w:uiPriority w:val="99"/>
     <w:semiHidden/>
@@ -2855,13 +2862,13 @@
       </w:tblCellMar>
     </w:tblPr>
   </w:style>
-  <w:style w:type="numbering" w:default="1" w:styleId="NoList">
+  <w:style w:type="numbering" w:styleId="NoList" w:default="1">
     <w:name w:val="No List"/>
     <w:uiPriority w:val="99"/>
     <w:semiHidden/>
     <w:unhideWhenUsed/>
   </w:style>
-  <w:style w:type="table" w:customStyle="1" w:styleId="TableGrid">
+  <w:style w:type="table" w:styleId="TableGrid" w:customStyle="1">
     <w:name w:val="TableGrid"/>
     <w:pPr>
       <w:spacing w:after="0" w:line="240" w:lineRule="auto"/>
@@ -3174,9 +3181,10 @@
 </file>
 
 <file path=customXml/item1.xml><?xml version="1.0" encoding="utf-8"?>
-<ct:contentTypeSchema xmlns:ct="http://schemas.microsoft.com/office/2006/metadata/contentType" xmlns:ma="http://schemas.microsoft.com/office/2006/metadata/properties/metaAttributes" ct:_="" ma:_="" ma:contentTypeName="Document" ma:contentTypeID="0x010100B4A0CA60FB4AA64D96E4D4C474B991F7" ma:contentTypeVersion="2" ma:contentTypeDescription="Create a new document." ma:contentTypeScope="" ma:versionID="3369d81d4acc374d413e3e587d40cd80">
-  <xsd:schema xmlns:xsd="http://www.w3.org/2001/XMLSchema" xmlns:xs="http://www.w3.org/2001/XMLSchema" xmlns:p="http://schemas.microsoft.com/office/2006/metadata/properties" xmlns:ns2="a7954b97-e344-4b6a-87ed-8582423f02df" targetNamespace="http://schemas.microsoft.com/office/2006/metadata/properties" ma:root="true" ma:fieldsID="53b68e834799fd6a41747ce0ee3a155c" ns2:_="">
+<ct:contentTypeSchema xmlns:ct="http://schemas.microsoft.com/office/2006/metadata/contentType" xmlns:ma="http://schemas.microsoft.com/office/2006/metadata/properties/metaAttributes" ct:_="" ma:_="" ma:contentTypeName="Document" ma:contentTypeID="0x010100B4A0CA60FB4AA64D96E4D4C474B991F7" ma:contentTypeVersion="4" ma:contentTypeDescription="Create a new document." ma:contentTypeScope="" ma:versionID="a28f111744a76d12f56b6fe4a75cb243">
+  <xsd:schema xmlns:xsd="http://www.w3.org/2001/XMLSchema" xmlns:xs="http://www.w3.org/2001/XMLSchema" xmlns:p="http://schemas.microsoft.com/office/2006/metadata/properties" xmlns:ns2="a7954b97-e344-4b6a-87ed-8582423f02df" xmlns:ns3="6ce90a65-41e2-42b0-8491-afc03058b45b" targetNamespace="http://schemas.microsoft.com/office/2006/metadata/properties" ma:root="true" ma:fieldsID="cfadc14c6c3ce6b5d8ea34195f737107" ns2:_="" ns3:_="">
     <xsd:import namespace="a7954b97-e344-4b6a-87ed-8582423f02df"/>
+    <xsd:import namespace="6ce90a65-41e2-42b0-8491-afc03058b45b"/>
     <xsd:element name="properties">
       <xsd:complexType>
         <xsd:sequence>
@@ -3185,6 +3193,8 @@
               <xsd:all>
                 <xsd:element ref="ns2:SharedWithUsers" minOccurs="0"/>
                 <xsd:element ref="ns2:SharedWithDetails" minOccurs="0"/>
+                <xsd:element ref="ns3:MediaServiceMetadata" minOccurs="0"/>
+                <xsd:element ref="ns3:MediaServiceFastMetadata" minOccurs="0"/>
               </xsd:all>
             </xsd:complexType>
           </xsd:element>
@@ -3219,6 +3229,20 @@
         <xsd:restriction base="dms:Note">
           <xsd:maxLength value="255"/>
         </xsd:restriction>
+      </xsd:simpleType>
+    </xsd:element>
+  </xsd:schema>
+  <xsd:schema xmlns:xsd="http://www.w3.org/2001/XMLSchema" xmlns:xs="http://www.w3.org/2001/XMLSchema" xmlns:dms="http://schemas.microsoft.com/office/2006/documentManagement/types" xmlns:pc="http://schemas.microsoft.com/office/infopath/2007/PartnerControls" targetNamespace="6ce90a65-41e2-42b0-8491-afc03058b45b" elementFormDefault="qualified">
+    <xsd:import namespace="http://schemas.microsoft.com/office/2006/documentManagement/types"/>
+    <xsd:import namespace="http://schemas.microsoft.com/office/infopath/2007/PartnerControls"/>
+    <xsd:element name="MediaServiceMetadata" ma:index="10" nillable="true" ma:displayName="MediaServiceMetadata" ma:hidden="true" ma:internalName="MediaServiceMetadata" ma:readOnly="true">
+      <xsd:simpleType>
+        <xsd:restriction base="dms:Note"/>
+      </xsd:simpleType>
+    </xsd:element>
+    <xsd:element name="MediaServiceFastMetadata" ma:index="11" nillable="true" ma:displayName="MediaServiceFastMetadata" ma:hidden="true" ma:internalName="MediaServiceFastMetadata" ma:readOnly="true">
+      <xsd:simpleType>
+        <xsd:restriction base="dms:Note"/>
       </xsd:simpleType>
     </xsd:element>
   </xsd:schema>
@@ -3330,10 +3354,20 @@
 </FormTemplates>
 </file>
 
+<file path=customXml/item3.xml><?xml version="1.0" encoding="utf-8"?>
+<p:properties xmlns:p="http://schemas.microsoft.com/office/2006/metadata/properties" xmlns:xsi="http://www.w3.org/2001/XMLSchema-instance" xmlns:pc="http://schemas.microsoft.com/office/infopath/2007/PartnerControls">
+  <documentManagement/>
+</p:properties>
+</file>
+
 <file path=customXml/itemProps1.xml><?xml version="1.0" encoding="utf-8"?>
-<ds:datastoreItem xmlns:ds="http://schemas.openxmlformats.org/officeDocument/2006/customXml" ds:itemID="{6F1CA087-D301-4E26-8EA0-09FAB088BDCA}"/>
+<ds:datastoreItem xmlns:ds="http://schemas.openxmlformats.org/officeDocument/2006/customXml" ds:itemID="{37C4A041-5D61-4729-A8DD-FF92A01A592E}"/>
 </file>
 
 <file path=customXml/itemProps2.xml><?xml version="1.0" encoding="utf-8"?>
 <ds:datastoreItem xmlns:ds="http://schemas.openxmlformats.org/officeDocument/2006/customXml" ds:itemID="{454EBD26-366E-48B7-BC10-4D89C89B5ED6}"/>
+</file>
+
+<file path=customXml/itemProps3.xml><?xml version="1.0" encoding="utf-8"?>
+<ds:datastoreItem xmlns:ds="http://schemas.openxmlformats.org/officeDocument/2006/customXml" ds:itemID="{51D042CA-4C70-4016-B663-F780C47DD303}"/>
 </file>
</xml_diff>